<commit_message>
Final Update For Requirements Draft #1
</commit_message>
<xml_diff>
--- a/Requirements Draft/Requirements Draft #1.docx
+++ b/Requirements Draft/Requirements Draft #1.docx
@@ -4,775 +4,6 @@
   <w:body>
     <w:p>
       <w:pPr>
-        <w:shd w:fill="ffffff" w:val="clear"/>
-        <w:spacing w:after="180" w:before="180" w:lineRule="auto"/>
-        <w:contextualSpacing w:val="0"/>
-        <w:rPr>
-          <w:color w:val="2d3b45"/>
-          <w:sz w:val="24"/>
-          <w:szCs w:val="24"/>
-        </w:rPr>
-      </w:pPr>
-      <w:r>
-        <w:rPr>
-          <w:color w:val="2d3b45"/>
-          <w:sz w:val="24"/>
-          <w:szCs w:val="24"/>
-          <w:rtl w:val="0"/>
-        </w:rPr>
-        <w:t xml:space="preserve">2DUE OCT 19 BY 5PM (DELETE THIS SECTION WHEN TURNING IN)</w:t>
-      </w:r>
-    </w:p>
-    <w:p>
-      <w:pPr>
-        <w:shd w:fill="ffffff" w:val="clear"/>
-        <w:spacing w:after="180" w:before="180" w:lineRule="auto"/>
-        <w:contextualSpacing w:val="0"/>
-        <w:rPr>
-          <w:strike w:val="1"/>
-          <w:color w:val="2d3b45"/>
-          <w:sz w:val="24"/>
-          <w:szCs w:val="24"/>
-        </w:rPr>
-      </w:pPr>
-      <w:r>
-        <w:rPr>
-          <w:color w:val="2d3b45"/>
-          <w:sz w:val="24"/>
-          <w:szCs w:val="24"/>
-          <w:rtl w:val="0"/>
-        </w:rPr>
-        <w:t xml:space="preserve">include:</w:t>
-      </w:r>
-      <w:r>
-        <w:rPr>
-          <w:rtl w:val="0"/>
-        </w:rPr>
-      </w:r>
-    </w:p>
-    <w:p>
-      <w:pPr>
-        <w:numPr>
-          <w:ilvl w:val="0"/>
-          <w:numId w:val="10"/>
-        </w:numPr>
-        <w:spacing w:after="100" w:lineRule="auto"/>
-        <w:ind w:left="1100" w:hanging="360"/>
-        <w:contextualSpacing w:val="1"/>
-        <w:rPr>
-          <w:strike w:val="1"/>
-        </w:rPr>
-      </w:pPr>
-      <w:r>
-        <w:rPr>
-          <w:strike w:val="1"/>
-          <w:color w:val="2d3b45"/>
-          <w:sz w:val="24"/>
-          <w:szCs w:val="24"/>
-          <w:rtl w:val="0"/>
-        </w:rPr>
-        <w:t xml:space="preserve">Project Name</w:t>
-      </w:r>
-    </w:p>
-    <w:p>
-      <w:pPr>
-        <w:numPr>
-          <w:ilvl w:val="0"/>
-          <w:numId w:val="10"/>
-        </w:numPr>
-        <w:spacing w:after="100" w:lineRule="auto"/>
-        <w:ind w:left="1100" w:hanging="360"/>
-        <w:contextualSpacing w:val="1"/>
-        <w:rPr>
-          <w:strike w:val="1"/>
-        </w:rPr>
-      </w:pPr>
-      <w:r>
-        <w:rPr>
-          <w:strike w:val="1"/>
-          <w:color w:val="2d3b45"/>
-          <w:sz w:val="24"/>
-          <w:szCs w:val="24"/>
-          <w:rtl w:val="0"/>
-        </w:rPr>
-        <w:t xml:space="preserve">Team Name</w:t>
-      </w:r>
-    </w:p>
-    <w:p>
-      <w:pPr>
-        <w:numPr>
-          <w:ilvl w:val="1"/>
-          <w:numId w:val="10"/>
-        </w:numPr>
-        <w:spacing w:after="100" w:lineRule="auto"/>
-        <w:ind w:left="1440" w:hanging="360"/>
-        <w:contextualSpacing w:val="1"/>
-        <w:rPr>
-          <w:strike w:val="1"/>
-          <w:color w:val="2d3b45"/>
-          <w:sz w:val="24"/>
-          <w:szCs w:val="24"/>
-        </w:rPr>
-      </w:pPr>
-      <w:r>
-        <w:rPr>
-          <w:strike w:val="1"/>
-          <w:color w:val="2d3b45"/>
-          <w:sz w:val="24"/>
-          <w:szCs w:val="24"/>
-          <w:rtl w:val="0"/>
-        </w:rPr>
-        <w:t xml:space="preserve">Event Horizon </w:t>
-      </w:r>
-    </w:p>
-    <w:p>
-      <w:pPr>
-        <w:numPr>
-          <w:ilvl w:val="0"/>
-          <w:numId w:val="10"/>
-        </w:numPr>
-        <w:spacing w:after="100" w:lineRule="auto"/>
-        <w:ind w:left="1100" w:hanging="360"/>
-        <w:contextualSpacing w:val="1"/>
-        <w:rPr>
-          <w:strike w:val="1"/>
-        </w:rPr>
-      </w:pPr>
-      <w:r>
-        <w:rPr>
-          <w:strike w:val="1"/>
-          <w:color w:val="2d3b45"/>
-          <w:sz w:val="24"/>
-          <w:szCs w:val="24"/>
-          <w:rtl w:val="0"/>
-        </w:rPr>
-        <w:t xml:space="preserve">Team Members</w:t>
-      </w:r>
-    </w:p>
-    <w:p>
-      <w:pPr>
-        <w:numPr>
-          <w:ilvl w:val="1"/>
-          <w:numId w:val="10"/>
-        </w:numPr>
-        <w:spacing w:after="100" w:lineRule="auto"/>
-        <w:ind w:left="1440" w:hanging="360"/>
-        <w:contextualSpacing w:val="1"/>
-        <w:rPr>
-          <w:strike w:val="1"/>
-          <w:color w:val="2d3b45"/>
-          <w:sz w:val="24"/>
-          <w:szCs w:val="24"/>
-        </w:rPr>
-      </w:pPr>
-      <w:r>
-        <w:rPr>
-          <w:strike w:val="1"/>
-          <w:color w:val="2d3b45"/>
-          <w:sz w:val="24"/>
-          <w:szCs w:val="24"/>
-          <w:rtl w:val="0"/>
-        </w:rPr>
-        <w:t xml:space="preserve">April Huie</w:t>
-      </w:r>
-    </w:p>
-    <w:p>
-      <w:pPr>
-        <w:numPr>
-          <w:ilvl w:val="1"/>
-          <w:numId w:val="10"/>
-        </w:numPr>
-        <w:spacing w:after="100" w:lineRule="auto"/>
-        <w:ind w:left="1440" w:hanging="360"/>
-        <w:contextualSpacing w:val="1"/>
-        <w:rPr>
-          <w:strike w:val="1"/>
-          <w:color w:val="2d3b45"/>
-          <w:sz w:val="24"/>
-          <w:szCs w:val="24"/>
-        </w:rPr>
-      </w:pPr>
-      <w:r>
-        <w:rPr>
-          <w:strike w:val="1"/>
-          <w:color w:val="2d3b45"/>
-          <w:sz w:val="24"/>
-          <w:szCs w:val="24"/>
-          <w:rtl w:val="0"/>
-        </w:rPr>
-        <w:t xml:space="preserve">Celine Deleon</w:t>
-      </w:r>
-    </w:p>
-    <w:p>
-      <w:pPr>
-        <w:numPr>
-          <w:ilvl w:val="1"/>
-          <w:numId w:val="10"/>
-        </w:numPr>
-        <w:spacing w:after="100" w:lineRule="auto"/>
-        <w:ind w:left="1440" w:hanging="360"/>
-        <w:contextualSpacing w:val="1"/>
-        <w:rPr>
-          <w:strike w:val="1"/>
-          <w:color w:val="2d3b45"/>
-          <w:sz w:val="24"/>
-          <w:szCs w:val="24"/>
-        </w:rPr>
-      </w:pPr>
-      <w:r>
-        <w:rPr>
-          <w:strike w:val="1"/>
-          <w:color w:val="2d3b45"/>
-          <w:sz w:val="24"/>
-          <w:szCs w:val="24"/>
-          <w:rtl w:val="0"/>
-        </w:rPr>
-        <w:t xml:space="preserve">Eric Tran</w:t>
-      </w:r>
-    </w:p>
-    <w:p>
-      <w:pPr>
-        <w:numPr>
-          <w:ilvl w:val="1"/>
-          <w:numId w:val="10"/>
-        </w:numPr>
-        <w:spacing w:after="100" w:lineRule="auto"/>
-        <w:ind w:left="1440" w:hanging="360"/>
-        <w:contextualSpacing w:val="1"/>
-        <w:rPr>
-          <w:strike w:val="1"/>
-          <w:color w:val="2d3b45"/>
-          <w:sz w:val="24"/>
-          <w:szCs w:val="24"/>
-        </w:rPr>
-      </w:pPr>
-      <w:r>
-        <w:rPr>
-          <w:strike w:val="1"/>
-          <w:color w:val="2d3b45"/>
-          <w:sz w:val="24"/>
-          <w:szCs w:val="24"/>
-          <w:rtl w:val="0"/>
-        </w:rPr>
-        <w:t xml:space="preserve">Juston Lin</w:t>
-      </w:r>
-    </w:p>
-    <w:p>
-      <w:pPr>
-        <w:numPr>
-          <w:ilvl w:val="1"/>
-          <w:numId w:val="10"/>
-        </w:numPr>
-        <w:spacing w:after="100" w:lineRule="auto"/>
-        <w:ind w:left="1440" w:hanging="360"/>
-        <w:contextualSpacing w:val="1"/>
-        <w:rPr>
-          <w:strike w:val="1"/>
-          <w:color w:val="2d3b45"/>
-          <w:sz w:val="24"/>
-          <w:szCs w:val="24"/>
-        </w:rPr>
-      </w:pPr>
-      <w:r>
-        <w:rPr>
-          <w:strike w:val="1"/>
-          <w:color w:val="2d3b45"/>
-          <w:sz w:val="24"/>
-          <w:szCs w:val="24"/>
-          <w:rtl w:val="0"/>
-        </w:rPr>
-        <w:t xml:space="preserve">Chanelle Hojberg</w:t>
-      </w:r>
-    </w:p>
-    <w:p>
-      <w:pPr>
-        <w:numPr>
-          <w:ilvl w:val="0"/>
-          <w:numId w:val="10"/>
-        </w:numPr>
-        <w:spacing w:after="100" w:lineRule="auto"/>
-        <w:ind w:left="1100" w:hanging="360"/>
-        <w:contextualSpacing w:val="1"/>
-        <w:rPr>
-          <w:strike w:val="1"/>
-        </w:rPr>
-      </w:pPr>
-      <w:r>
-        <w:rPr>
-          <w:strike w:val="1"/>
-          <w:color w:val="2d3b45"/>
-          <w:sz w:val="24"/>
-          <w:szCs w:val="24"/>
-          <w:rtl w:val="0"/>
-        </w:rPr>
-        <w:t xml:space="preserve">Date</w:t>
-      </w:r>
-    </w:p>
-    <w:p>
-      <w:pPr>
-        <w:numPr>
-          <w:ilvl w:val="0"/>
-          <w:numId w:val="10"/>
-        </w:numPr>
-        <w:spacing w:after="100" w:lineRule="auto"/>
-        <w:ind w:left="1100" w:hanging="360"/>
-        <w:contextualSpacing w:val="1"/>
-        <w:rPr>
-          <w:strike w:val="1"/>
-        </w:rPr>
-      </w:pPr>
-      <w:r>
-        <w:rPr>
-          <w:strike w:val="1"/>
-          <w:color w:val="2d3b45"/>
-          <w:sz w:val="24"/>
-          <w:szCs w:val="24"/>
-          <w:rtl w:val="0"/>
-        </w:rPr>
-        <w:t xml:space="preserve">Table of contents</w:t>
-      </w:r>
-    </w:p>
-    <w:p>
-      <w:pPr>
-        <w:numPr>
-          <w:ilvl w:val="0"/>
-          <w:numId w:val="10"/>
-        </w:numPr>
-        <w:spacing w:after="100" w:lineRule="auto"/>
-        <w:ind w:left="1100" w:hanging="360"/>
-        <w:contextualSpacing w:val="1"/>
-        <w:rPr/>
-      </w:pPr>
-      <w:r>
-        <w:rPr>
-          <w:color w:val="2d3b45"/>
-          <w:sz w:val="24"/>
-          <w:szCs w:val="24"/>
-          <w:rtl w:val="0"/>
-        </w:rPr>
-        <w:t xml:space="preserve">Revision history</w:t>
-      </w:r>
-    </w:p>
-    <w:p>
-      <w:pPr>
-        <w:numPr>
-          <w:ilvl w:val="0"/>
-          <w:numId w:val="10"/>
-        </w:numPr>
-        <w:spacing w:after="100" w:lineRule="auto"/>
-        <w:ind w:left="1100" w:hanging="360"/>
-        <w:contextualSpacing w:val="1"/>
-        <w:rPr/>
-      </w:pPr>
-      <w:r>
-        <w:rPr>
-          <w:color w:val="2d3b45"/>
-          <w:sz w:val="24"/>
-          <w:szCs w:val="24"/>
-          <w:rtl w:val="0"/>
-        </w:rPr>
-        <w:t xml:space="preserve">Statement of work</w:t>
-      </w:r>
-    </w:p>
-    <w:p>
-      <w:pPr>
-        <w:numPr>
-          <w:ilvl w:val="0"/>
-          <w:numId w:val="10"/>
-        </w:numPr>
-        <w:spacing w:after="100" w:lineRule="auto"/>
-        <w:ind w:left="1100" w:hanging="360"/>
-        <w:contextualSpacing w:val="1"/>
-        <w:rPr/>
-      </w:pPr>
-      <w:r>
-        <w:rPr>
-          <w:color w:val="2d3b45"/>
-          <w:sz w:val="24"/>
-          <w:szCs w:val="24"/>
-          <w:rtl w:val="0"/>
-        </w:rPr>
-        <w:t xml:space="preserve">Assumptions</w:t>
-      </w:r>
-    </w:p>
-    <w:p>
-      <w:pPr>
-        <w:numPr>
-          <w:ilvl w:val="0"/>
-          <w:numId w:val="10"/>
-        </w:numPr>
-        <w:spacing w:after="100" w:lineRule="auto"/>
-        <w:ind w:left="1100" w:hanging="360"/>
-        <w:contextualSpacing w:val="1"/>
-        <w:rPr/>
-      </w:pPr>
-      <w:r>
-        <w:rPr>
-          <w:color w:val="2d3b45"/>
-          <w:sz w:val="24"/>
-          <w:szCs w:val="24"/>
-          <w:rtl w:val="0"/>
-        </w:rPr>
-        <w:t xml:space="preserve">Personas/Scenarios</w:t>
-      </w:r>
-    </w:p>
-    <w:p>
-      <w:pPr>
-        <w:numPr>
-          <w:ilvl w:val="1"/>
-          <w:numId w:val="10"/>
-        </w:numPr>
-        <w:spacing w:after="100" w:lineRule="auto"/>
-        <w:ind w:left="2200" w:hanging="360"/>
-        <w:contextualSpacing w:val="1"/>
-        <w:rPr/>
-      </w:pPr>
-      <w:r>
-        <w:rPr>
-          <w:color w:val="2d3b45"/>
-          <w:sz w:val="24"/>
-          <w:szCs w:val="24"/>
-          <w:rtl w:val="0"/>
-        </w:rPr>
-        <w:t xml:space="preserve">Each persona must consist of a picture, a nickname, and a short description of their goals/characteristics pertaining to their use of the system</w:t>
-      </w:r>
-    </w:p>
-    <w:p>
-      <w:pPr>
-        <w:numPr>
-          <w:ilvl w:val="1"/>
-          <w:numId w:val="10"/>
-        </w:numPr>
-        <w:spacing w:after="100" w:lineRule="auto"/>
-        <w:ind w:left="2200" w:hanging="360"/>
-        <w:contextualSpacing w:val="1"/>
-        <w:rPr/>
-      </w:pPr>
-      <w:r>
-        <w:rPr>
-          <w:color w:val="2d3b45"/>
-          <w:sz w:val="24"/>
-          <w:szCs w:val="24"/>
-          <w:rtl w:val="0"/>
-        </w:rPr>
-        <w:t xml:space="preserve">At least one scenario per persona</w:t>
-      </w:r>
-    </w:p>
-    <w:p>
-      <w:pPr>
-        <w:numPr>
-          <w:ilvl w:val="0"/>
-          <w:numId w:val="10"/>
-        </w:numPr>
-        <w:spacing w:after="100" w:lineRule="auto"/>
-        <w:ind w:left="1100" w:hanging="360"/>
-        <w:contextualSpacing w:val="1"/>
-        <w:rPr/>
-      </w:pPr>
-      <w:r>
-        <w:rPr>
-          <w:color w:val="2d3b45"/>
-          <w:sz w:val="24"/>
-          <w:szCs w:val="24"/>
-          <w:rtl w:val="0"/>
-        </w:rPr>
-        <w:t xml:space="preserve">Functional requirements (the big part):</w:t>
-      </w:r>
-    </w:p>
-    <w:p>
-      <w:pPr>
-        <w:numPr>
-          <w:ilvl w:val="1"/>
-          <w:numId w:val="10"/>
-        </w:numPr>
-        <w:spacing w:after="100" w:lineRule="auto"/>
-        <w:ind w:left="2200" w:hanging="360"/>
-        <w:contextualSpacing w:val="1"/>
-        <w:rPr/>
-      </w:pPr>
-      <w:r>
-        <w:rPr>
-          <w:color w:val="2d3b45"/>
-          <w:sz w:val="24"/>
-          <w:szCs w:val="24"/>
-          <w:rtl w:val="0"/>
-        </w:rPr>
-        <w:t xml:space="preserve">An overall use-case diagram that shows all actors and use cases on a single diagram</w:t>
-      </w:r>
-    </w:p>
-    <w:p>
-      <w:pPr>
-        <w:numPr>
-          <w:ilvl w:val="2"/>
-          <w:numId w:val="10"/>
-        </w:numPr>
-        <w:spacing w:after="100" w:lineRule="auto"/>
-        <w:ind w:left="3300" w:hanging="360"/>
-        <w:contextualSpacing w:val="1"/>
-        <w:rPr/>
-      </w:pPr>
-      <w:r>
-        <w:rPr>
-          <w:color w:val="2d3b45"/>
-          <w:sz w:val="24"/>
-          <w:szCs w:val="24"/>
-          <w:rtl w:val="0"/>
-        </w:rPr>
-        <w:t xml:space="preserve">Except if you choose user stories instead</w:t>
-      </w:r>
-    </w:p>
-    <w:p>
-      <w:pPr>
-        <w:numPr>
-          <w:ilvl w:val="1"/>
-          <w:numId w:val="10"/>
-        </w:numPr>
-        <w:spacing w:after="100" w:lineRule="auto"/>
-        <w:ind w:left="2200" w:hanging="360"/>
-        <w:contextualSpacing w:val="1"/>
-        <w:rPr/>
-      </w:pPr>
-      <w:r>
-        <w:rPr>
-          <w:color w:val="2d3b45"/>
-          <w:sz w:val="24"/>
-          <w:szCs w:val="24"/>
-          <w:rtl w:val="0"/>
-        </w:rPr>
-        <w:t xml:space="preserve">Use cases/user stories, separately detailed and consistently styled</w:t>
-      </w:r>
-    </w:p>
-    <w:p>
-      <w:pPr>
-        <w:numPr>
-          <w:ilvl w:val="1"/>
-          <w:numId w:val="10"/>
-        </w:numPr>
-        <w:spacing w:after="100" w:lineRule="auto"/>
-        <w:ind w:left="2200" w:hanging="360"/>
-        <w:contextualSpacing w:val="1"/>
-        <w:rPr/>
-      </w:pPr>
-      <w:r>
-        <w:rPr>
-          <w:b w:val="1"/>
-          <w:color w:val="2d3b45"/>
-          <w:sz w:val="24"/>
-          <w:szCs w:val="24"/>
-          <w:rtl w:val="0"/>
-        </w:rPr>
-        <w:t xml:space="preserve">Prioritized</w:t>
-      </w:r>
-      <w:r>
-        <w:rPr>
-          <w:color w:val="2d3b45"/>
-          <w:sz w:val="24"/>
-          <w:szCs w:val="24"/>
-          <w:rtl w:val="0"/>
-        </w:rPr>
-        <w:t xml:space="preserve"> by “must have,” “nice to have (a stretch goal),” “great if we can get to it.”</w:t>
-      </w:r>
-    </w:p>
-    <w:p>
-      <w:pPr>
-        <w:numPr>
-          <w:ilvl w:val="0"/>
-          <w:numId w:val="7"/>
-        </w:numPr>
-        <w:spacing w:after="100" w:lineRule="auto"/>
-        <w:ind w:left="1100" w:hanging="360"/>
-        <w:contextualSpacing w:val="1"/>
-        <w:rPr/>
-      </w:pPr>
-      <w:r>
-        <w:rPr>
-          <w:color w:val="2d3b45"/>
-          <w:sz w:val="24"/>
-          <w:szCs w:val="24"/>
-          <w:rtl w:val="0"/>
-        </w:rPr>
-        <w:t xml:space="preserve">Non-functional requirements:</w:t>
-      </w:r>
-    </w:p>
-    <w:p>
-      <w:pPr>
-        <w:numPr>
-          <w:ilvl w:val="1"/>
-          <w:numId w:val="7"/>
-        </w:numPr>
-        <w:spacing w:after="100" w:lineRule="auto"/>
-        <w:ind w:left="2200" w:hanging="360"/>
-        <w:contextualSpacing w:val="1"/>
-        <w:rPr/>
-      </w:pPr>
-      <w:r>
-        <w:rPr>
-          <w:color w:val="2d3b45"/>
-          <w:sz w:val="24"/>
-          <w:szCs w:val="24"/>
-          <w:rtl w:val="0"/>
-        </w:rPr>
-        <w:t xml:space="preserve">Requirements for each relevant quality, e.g., security, reliability, availability, performance, usability, maintainability, correctness, etc.</w:t>
-      </w:r>
-    </w:p>
-    <w:p>
-      <w:pPr>
-        <w:shd w:fill="ffffff" w:val="clear"/>
-        <w:spacing w:after="180" w:before="180" w:lineRule="auto"/>
-        <w:contextualSpacing w:val="0"/>
-        <w:rPr>
-          <w:color w:val="2d3b45"/>
-          <w:sz w:val="24"/>
-          <w:szCs w:val="24"/>
-        </w:rPr>
-      </w:pPr>
-      <w:r>
-        <w:rPr>
-          <w:color w:val="2d3b45"/>
-          <w:sz w:val="24"/>
-          <w:szCs w:val="24"/>
-          <w:rtl w:val="0"/>
-        </w:rPr>
-        <w:t xml:space="preserve"> </w:t>
-      </w:r>
-    </w:p>
-    <w:p>
-      <w:pPr>
-        <w:shd w:fill="ffffff" w:val="clear"/>
-        <w:spacing w:after="180" w:before="180" w:lineRule="auto"/>
-        <w:contextualSpacing w:val="0"/>
-        <w:rPr>
-          <w:color w:val="2d3b45"/>
-          <w:sz w:val="24"/>
-          <w:szCs w:val="24"/>
-        </w:rPr>
-      </w:pPr>
-      <w:r>
-        <w:rPr>
-          <w:color w:val="2d3b45"/>
-          <w:sz w:val="24"/>
-          <w:szCs w:val="24"/>
-          <w:rtl w:val="0"/>
-        </w:rPr>
-        <w:t xml:space="preserve">Expectations for the final draft:</w:t>
-      </w:r>
-    </w:p>
-    <w:p>
-      <w:pPr>
-        <w:numPr>
-          <w:ilvl w:val="0"/>
-          <w:numId w:val="8"/>
-        </w:numPr>
-        <w:spacing w:after="100" w:lineRule="auto"/>
-        <w:ind w:left="1100" w:hanging="360"/>
-        <w:contextualSpacing w:val="1"/>
-        <w:rPr/>
-      </w:pPr>
-      <w:r>
-        <w:rPr>
-          <w:color w:val="2d3b45"/>
-          <w:sz w:val="24"/>
-          <w:szCs w:val="24"/>
-          <w:rtl w:val="0"/>
-        </w:rPr>
-        <w:t xml:space="preserve">All use cases/user stories should be elaborated in sufficient detail to be implementable</w:t>
-      </w:r>
-    </w:p>
-    <w:p>
-      <w:pPr>
-        <w:numPr>
-          <w:ilvl w:val="0"/>
-          <w:numId w:val="8"/>
-        </w:numPr>
-        <w:spacing w:after="100" w:lineRule="auto"/>
-        <w:ind w:left="1100" w:hanging="360"/>
-        <w:contextualSpacing w:val="1"/>
-        <w:rPr/>
-      </w:pPr>
-      <w:r>
-        <w:rPr>
-          <w:color w:val="2d3b45"/>
-          <w:sz w:val="24"/>
-          <w:szCs w:val="24"/>
-          <w:rtl w:val="0"/>
-        </w:rPr>
-        <w:t xml:space="preserve">All requirements in those use cases/user stories should be verifiable/testable (more on that in Lecture)</w:t>
-      </w:r>
-    </w:p>
-    <w:p>
-      <w:pPr>
-        <w:numPr>
-          <w:ilvl w:val="0"/>
-          <w:numId w:val="8"/>
-        </w:numPr>
-        <w:spacing w:after="100" w:lineRule="auto"/>
-        <w:ind w:left="1100" w:hanging="360"/>
-        <w:contextualSpacing w:val="1"/>
-        <w:rPr/>
-      </w:pPr>
-      <w:r>
-        <w:rPr>
-          <w:color w:val="2d3b45"/>
-          <w:sz w:val="24"/>
-          <w:szCs w:val="24"/>
-          <w:rtl w:val="0"/>
-        </w:rPr>
-        <w:t xml:space="preserve">The document should be ‘internally consistent’ (more on that in Lecture)</w:t>
-      </w:r>
-    </w:p>
-    <w:p>
-      <w:pPr>
-        <w:contextualSpacing w:val="0"/>
-        <w:rPr/>
-      </w:pPr>
-      <w:r>
-        <w:rPr>
-          <w:rtl w:val="0"/>
-        </w:rPr>
-      </w:r>
-    </w:p>
-    <w:p>
-      <w:pPr>
-        <w:contextualSpacing w:val="0"/>
-        <w:rPr/>
-      </w:pPr>
-      <w:r>
-        <w:br w:type="page"/>
-      </w:r>
-      <w:r>
-        <w:rPr>
-          <w:rtl w:val="0"/>
-        </w:rPr>
-      </w:r>
-    </w:p>
-    <w:p>
-      <w:pPr>
-        <w:contextualSpacing w:val="0"/>
-        <w:rPr>
-          <w:b w:val="1"/>
-        </w:rPr>
-      </w:pPr>
-      <w:r>
-        <w:rPr>
-          <w:rtl w:val="0"/>
-        </w:rPr>
-      </w:r>
-    </w:p>
-    <w:p>
-      <w:pPr>
-        <w:contextualSpacing w:val="0"/>
-        <w:rPr>
-          <w:b w:val="1"/>
-        </w:rPr>
-      </w:pPr>
-      <w:r>
-        <w:rPr>
-          <w:rtl w:val="0"/>
-        </w:rPr>
-      </w:r>
-    </w:p>
-    <w:p>
-      <w:pPr>
         <w:contextualSpacing w:val="0"/>
         <w:jc w:val="center"/>
         <w:rPr>
@@ -898,6 +129,22 @@
         <w:rPr>
           <w:rtl w:val="0"/>
         </w:rPr>
+      </w:r>
+    </w:p>
+    <w:p>
+      <w:pPr>
+        <w:contextualSpacing w:val="0"/>
+        <w:jc w:val="center"/>
+        <w:rPr>
+          <w:b w:val="1"/>
+        </w:rPr>
+      </w:pPr>
+      <w:r>
+        <w:rPr>
+          <w:b w:val="1"/>
+          <w:rtl w:val="0"/>
+        </w:rPr>
+        <w:t xml:space="preserve">Requirements Draft #1</w:t>
       </w:r>
     </w:p>
     <w:p>
@@ -1030,7 +277,7 @@
               <w:b w:val="1"/>
               <w:rtl w:val="0"/>
             </w:rPr>
-            <w:t xml:space="preserve">5</w:t>
+            <w:t xml:space="preserve">3</w:t>
           </w:r>
           <w:r>
             <w:fldChar w:fldCharType="end"/>
@@ -1077,7 +324,7 @@
               <w:b w:val="1"/>
               <w:rtl w:val="0"/>
             </w:rPr>
-            <w:t xml:space="preserve">5</w:t>
+            <w:t xml:space="preserve">3</w:t>
           </w:r>
           <w:r>
             <w:fldChar w:fldCharType="end"/>
@@ -1124,7 +371,7 @@
               <w:b w:val="1"/>
               <w:rtl w:val="0"/>
             </w:rPr>
-            <w:t xml:space="preserve">5</w:t>
+            <w:t xml:space="preserve">4</w:t>
           </w:r>
           <w:r>
             <w:fldChar w:fldCharType="end"/>
@@ -1171,7 +418,7 @@
               <w:b w:val="1"/>
               <w:rtl w:val="0"/>
             </w:rPr>
-            <w:t xml:space="preserve">6</w:t>
+            <w:t xml:space="preserve">5</w:t>
           </w:r>
           <w:r>
             <w:fldChar w:fldCharType="end"/>
@@ -1215,7 +462,7 @@
             <w:rPr>
               <w:rtl w:val="0"/>
             </w:rPr>
-            <w:t xml:space="preserve">6</w:t>
+            <w:t xml:space="preserve">5</w:t>
           </w:r>
           <w:r>
             <w:fldChar w:fldCharType="end"/>
@@ -1259,7 +506,7 @@
             <w:rPr>
               <w:rtl w:val="0"/>
             </w:rPr>
-            <w:t xml:space="preserve">7</w:t>
+            <w:t xml:space="preserve">6</w:t>
           </w:r>
           <w:r>
             <w:fldChar w:fldCharType="end"/>
@@ -1303,7 +550,7 @@
             <w:rPr>
               <w:rtl w:val="0"/>
             </w:rPr>
-            <w:t xml:space="preserve">8</w:t>
+            <w:t xml:space="preserve">7</w:t>
           </w:r>
           <w:r>
             <w:fldChar w:fldCharType="end"/>
@@ -1347,7 +594,7 @@
             <w:rPr>
               <w:rtl w:val="0"/>
             </w:rPr>
-            <w:t xml:space="preserve">9</w:t>
+            <w:t xml:space="preserve">8</w:t>
           </w:r>
           <w:r>
             <w:fldChar w:fldCharType="end"/>
@@ -1391,7 +638,7 @@
             <w:rPr>
               <w:rtl w:val="0"/>
             </w:rPr>
-            <w:t xml:space="preserve">9</w:t>
+            <w:t xml:space="preserve">8</w:t>
           </w:r>
           <w:r>
             <w:fldChar w:fldCharType="end"/>
@@ -1429,6 +676,50 @@
           <w:r>
             <w:fldChar w:fldCharType="begin"/>
             <w:instrText xml:space="preserve"> PAGEREF _j241tbmp5ftb \h </w:instrText>
+            <w:fldChar w:fldCharType="separate"/>
+          </w:r>
+          <w:r>
+            <w:rPr>
+              <w:rtl w:val="0"/>
+            </w:rPr>
+            <w:t xml:space="preserve">9</w:t>
+          </w:r>
+          <w:r>
+            <w:fldChar w:fldCharType="end"/>
+          </w:r>
+          <w:r>
+            <w:rPr>
+              <w:rtl w:val="0"/>
+            </w:rPr>
+          </w:r>
+        </w:p>
+        <w:p>
+          <w:pPr>
+            <w:tabs>
+              <w:tab w:val="right" w:pos="9360"/>
+            </w:tabs>
+            <w:spacing w:before="60" w:line="240" w:lineRule="auto"/>
+            <w:ind w:left="1080" w:firstLine="0"/>
+            <w:contextualSpacing w:val="0"/>
+            <w:rPr/>
+          </w:pPr>
+          <w:hyperlink w:anchor="_omf07ewwrpnt">
+            <w:r>
+              <w:rPr>
+                <w:rtl w:val="0"/>
+              </w:rPr>
+              <w:t xml:space="preserve">Prospective Faculty Member</w:t>
+            </w:r>
+          </w:hyperlink>
+          <w:r>
+            <w:rPr>
+              <w:rtl w:val="0"/>
+            </w:rPr>
+            <w:tab/>
+          </w:r>
+          <w:r>
+            <w:fldChar w:fldCharType="begin"/>
+            <w:instrText xml:space="preserve"> PAGEREF _omf07ewwrpnt \h </w:instrText>
             <w:fldChar w:fldCharType="separate"/>
           </w:r>
           <w:r>
@@ -1762,7 +1053,7 @@
             <w:tabs>
               <w:tab w:val="right" w:pos="9360"/>
             </w:tabs>
-            <w:spacing w:after="80" w:before="60" w:line="240" w:lineRule="auto"/>
+            <w:spacing w:before="60" w:line="240" w:lineRule="auto"/>
             <w:ind w:left="360" w:firstLine="0"/>
             <w:contextualSpacing w:val="0"/>
             <w:rPr/>
@@ -1800,6 +1091,53 @@
               <w:rtl w:val="0"/>
             </w:rPr>
           </w:r>
+        </w:p>
+        <w:p>
+          <w:pPr>
+            <w:tabs>
+              <w:tab w:val="right" w:pos="9360"/>
+            </w:tabs>
+            <w:spacing w:after="80" w:before="200" w:line="240" w:lineRule="auto"/>
+            <w:ind w:left="0" w:firstLine="0"/>
+            <w:contextualSpacing w:val="0"/>
+            <w:rPr/>
+          </w:pPr>
+          <w:hyperlink w:anchor="_b9vrqel9var4">
+            <w:r>
+              <w:rPr>
+                <w:b w:val="1"/>
+                <w:rtl w:val="0"/>
+              </w:rPr>
+              <w:t xml:space="preserve">USER STORIES</w:t>
+            </w:r>
+          </w:hyperlink>
+          <w:r>
+            <w:rPr>
+              <w:b w:val="1"/>
+              <w:rtl w:val="0"/>
+            </w:rPr>
+            <w:tab/>
+          </w:r>
+          <w:r>
+            <w:fldChar w:fldCharType="begin"/>
+            <w:instrText xml:space="preserve"> PAGEREF _b9vrqel9var4 \h </w:instrText>
+            <w:fldChar w:fldCharType="separate"/>
+          </w:r>
+          <w:r>
+            <w:rPr>
+              <w:b w:val="1"/>
+              <w:rtl w:val="0"/>
+            </w:rPr>
+            <w:t xml:space="preserve">13</w:t>
+          </w:r>
+          <w:r>
+            <w:fldChar w:fldCharType="end"/>
+          </w:r>
+          <w:r>
+            <w:rPr>
+              <w:rtl w:val="0"/>
+            </w:rPr>
+          </w:r>
           <w:r>
             <w:fldChar w:fldCharType="end"/>
           </w:r>
@@ -1911,7 +1249,7 @@
           <w:b w:val="1"/>
           <w:rtl w:val="0"/>
         </w:rPr>
-        <w:t xml:space="preserve">10/9/17:</w:t>
+        <w:t xml:space="preserve">10/9/2017:</w:t>
       </w:r>
     </w:p>
     <w:p>
@@ -1969,7 +1307,7 @@
           <w:b w:val="1"/>
           <w:rtl w:val="0"/>
         </w:rPr>
-        <w:t xml:space="preserve">10/11/17:</w:t>
+        <w:t xml:space="preserve">10/11/2017:</w:t>
       </w:r>
       <w:r>
         <w:rPr>
@@ -1993,7 +1331,7 @@
         <w:rPr>
           <w:rtl w:val="0"/>
         </w:rPr>
-        <w:t xml:space="preserve">Confirm requirements with Matt and ICS Website Taskforce Committee</w:t>
+        <w:t xml:space="preserve">Confirm requirements and personas with Matt and ICS Website Taskforce Committee</w:t>
       </w:r>
     </w:p>
     <w:p>
@@ -2013,7 +1351,7 @@
           <w:b w:val="1"/>
           <w:rtl w:val="0"/>
         </w:rPr>
-        <w:t xml:space="preserve">10/16/17:</w:t>
+        <w:t xml:space="preserve">10/12/2017:</w:t>
       </w:r>
       <w:r>
         <w:rPr>
@@ -2029,13 +1367,40 @@
         </w:numPr>
         <w:ind w:left="1440" w:hanging="360"/>
         <w:contextualSpacing w:val="1"/>
-        <w:rPr/>
-      </w:pPr>
-      <w:r>
-        <w:rPr>
-          <w:rtl w:val="0"/>
-        </w:rPr>
-        <w:t xml:space="preserve">Create a Table of Contents</w:t>
+        <w:rPr>
+          <w:u w:val="none"/>
+        </w:rPr>
+      </w:pPr>
+      <w:r>
+        <w:rPr>
+          <w:rtl w:val="0"/>
+        </w:rPr>
+        <w:t xml:space="preserve">Create and decide on a consistent format for persona diagrams</w:t>
+      </w:r>
+    </w:p>
+    <w:p>
+      <w:pPr>
+        <w:numPr>
+          <w:ilvl w:val="0"/>
+          <w:numId w:val="1"/>
+        </w:numPr>
+        <w:ind w:left="720" w:hanging="360"/>
+        <w:contextualSpacing w:val="1"/>
+        <w:rPr>
+          <w:b w:val="1"/>
+        </w:rPr>
+      </w:pPr>
+      <w:r>
+        <w:rPr>
+          <w:b w:val="1"/>
+          <w:rtl w:val="0"/>
+        </w:rPr>
+        <w:t xml:space="preserve">10/16/2017:</w:t>
+      </w:r>
+      <w:r>
+        <w:rPr>
+          <w:rtl w:val="0"/>
+        </w:rPr>
       </w:r>
     </w:p>
     <w:p>
@@ -2052,7 +1417,7 @@
         <w:rPr>
           <w:rtl w:val="0"/>
         </w:rPr>
-        <w:t xml:space="preserve">Format the “Requirements Draft #1” Document</w:t>
+        <w:t xml:space="preserve">Create a Table of Contents</w:t>
       </w:r>
     </w:p>
     <w:p>
@@ -2069,7 +1434,7 @@
         <w:rPr>
           <w:rtl w:val="0"/>
         </w:rPr>
-        <w:t xml:space="preserve">Add in “Revision History”, “Statement of Work” and “Assumptions” sections</w:t>
+        <w:t xml:space="preserve">Format the “Requirements Draft #1” Document</w:t>
       </w:r>
     </w:p>
     <w:p>
@@ -2086,7 +1451,7 @@
         <w:rPr>
           <w:rtl w:val="0"/>
         </w:rPr>
-        <w:t xml:space="preserve">Rough sketch of the front page of the website</w:t>
+        <w:t xml:space="preserve">Add in “Revision History”, “Statement of Work” and “Assumptions” sections</w:t>
       </w:r>
     </w:p>
     <w:p>
@@ -2097,15 +1462,13 @@
         </w:numPr>
         <w:ind w:left="1440" w:hanging="360"/>
         <w:contextualSpacing w:val="1"/>
-        <w:rPr>
-          <w:u w:val="none"/>
-        </w:rPr>
-      </w:pPr>
-      <w:r>
-        <w:rPr>
-          <w:rtl w:val="0"/>
-        </w:rPr>
-        <w:t xml:space="preserve">Decide on consistent format for personas and scenarios</w:t>
+        <w:rPr/>
+      </w:pPr>
+      <w:r>
+        <w:rPr>
+          <w:rtl w:val="0"/>
+        </w:rPr>
+        <w:t xml:space="preserve">Produce rough sketches of the front page of the website</w:t>
       </w:r>
     </w:p>
     <w:p>
@@ -2125,7 +1488,7 @@
           <w:b w:val="1"/>
           <w:rtl w:val="0"/>
         </w:rPr>
-        <w:t xml:space="preserve">10/18/17:</w:t>
+        <w:t xml:space="preserve">10/18/2017:</w:t>
       </w:r>
     </w:p>
     <w:p>
@@ -2211,138 +1574,240 @@
       <w:pPr>
         <w:pStyle w:val="Heading1"/>
         <w:contextualSpacing w:val="0"/>
+        <w:rPr/>
+      </w:pPr>
+      <w:bookmarkStart w:colFirst="0" w:colLast="0" w:name="_mfckp2xoly83" w:id="2"/>
+      <w:bookmarkEnd w:id="2"/>
+      <w:r>
         <w:rPr>
           <w:sz w:val="36"/>
           <w:szCs w:val="36"/>
-        </w:rPr>
-      </w:pPr>
-      <w:bookmarkStart w:colFirst="0" w:colLast="0" w:name="_mfckp2xoly83" w:id="2"/>
-      <w:bookmarkEnd w:id="2"/>
-      <w:r>
+          <w:rtl w:val="0"/>
+        </w:rPr>
+        <w:t xml:space="preserve">STATEMENT OF WORK</w:t>
+      </w:r>
+      <w:r>
+        <w:rPr>
+          <w:rtl w:val="0"/>
+        </w:rPr>
+      </w:r>
+    </w:p>
+    <w:p>
+      <w:pPr>
+        <w:contextualSpacing w:val="0"/>
+        <w:rPr/>
+      </w:pPr>
+      <w:r>
+        <w:rPr>
+          <w:rtl w:val="0"/>
+        </w:rPr>
+      </w:r>
+    </w:p>
+    <w:p>
+      <w:pPr>
+        <w:contextualSpacing w:val="0"/>
+        <w:rPr/>
+      </w:pPr>
+      <w:r>
+        <w:rPr>
+          <w:rtl w:val="0"/>
+        </w:rPr>
+        <w:t xml:space="preserve">Team Event Horizon is working with sponsor Matt Miller and the ICS Website Taskforce Committee to redesign the ICS departmental website. Currently the website is not scalable for all types of devices, and it is organized in such a way that the screen is overwhelming and composed of mostly text and nested pages, making it complicated to navigate. Thus, our goal is to create a new design so that the website is updated, responsive, easy to navigate, and easy to maintain.</w:t>
+      </w:r>
+    </w:p>
+    <w:p>
+      <w:pPr>
+        <w:contextualSpacing w:val="0"/>
+        <w:rPr/>
+      </w:pPr>
+      <w:r>
+        <w:rPr>
+          <w:rtl w:val="0"/>
+        </w:rPr>
+      </w:r>
+    </w:p>
+    <w:p>
+      <w:pPr>
+        <w:contextualSpacing w:val="0"/>
+        <w:rPr/>
+      </w:pPr>
+      <w:r>
+        <w:rPr>
+          <w:rtl w:val="0"/>
+        </w:rPr>
+        <w:t xml:space="preserve">At the beginning of the quarter, Team Event Horizon had an initial meeting to discuss individual differences and similarities, strengths and weaknesses, as well as prepare questions to ask Matt. At the first meeting with Matt and the ICS Website Taskforce Committee, we were able to discuss expectations regarding deliverables, requirements, and resources. We met again to discuss design ideas and decided to closely refer to the University of Texas at Austin Computer Science Department website since that is what the head of our ICS department saw as an ideal design. Our next meeting was to confirm requirements and personas, which we based our user stories on. Our team has individually produced rough sketches of design ideas for the layout of the website, and as of Friday, October 13 Matt was able to grant us access to WordPress as a sandbox to experiment with.</w:t>
+      </w:r>
+    </w:p>
+    <w:p>
+      <w:pPr>
+        <w:contextualSpacing w:val="0"/>
+        <w:rPr/>
+      </w:pPr>
+      <w:r>
+        <w:rPr>
+          <w:rtl w:val="0"/>
+        </w:rPr>
+      </w:r>
+    </w:p>
+    <w:p>
+      <w:pPr>
+        <w:contextualSpacing w:val="0"/>
+        <w:rPr/>
+      </w:pPr>
+      <w:r>
+        <w:rPr>
+          <w:rtl w:val="0"/>
+        </w:rPr>
+        <w:t xml:space="preserve">In the near future, Team Event Horizon plans to meet with Matt and the ICS Website Taskforce Committee to discuss proposed design ideas. Then we will be able to create more detailed sketches and eventually a mock-up of the full design. Now that we are able to familiarize ourselves with and use WordPress, we will be able to produce a live and working prototype of the redesigned website once our proposed iterations are approved so that Matt and the ICS Website Taskforce Committee can better visualize our design. If time permits, we can even meet with Matt again after creating a WordPress prototype to discuss navigation and the experience design.</w:t>
+      </w:r>
+    </w:p>
+    <w:p>
+      <w:pPr>
+        <w:contextualSpacing w:val="0"/>
+        <w:rPr/>
+      </w:pPr>
+      <w:r>
+        <w:rPr>
+          <w:rtl w:val="0"/>
+        </w:rPr>
+      </w:r>
+    </w:p>
+    <w:p>
+      <w:pPr>
+        <w:contextualSpacing w:val="0"/>
+        <w:rPr/>
+      </w:pPr>
+      <w:r>
+        <w:rPr>
+          <w:rtl w:val="0"/>
+        </w:rPr>
+        <w:t xml:space="preserve">Based on our meetings and progress thus far, the main deliverables expected from Team Event Horizon include rough sketches of the initial design, mock-ups of the home page as well as content pages, and a WordPress prototype. In order to achieve these goals we have completed our own individual rough sketches of design ideas, and we will meet to confirm a skeleton design by the end of Week 4. Then we aim to generate the mock-ups by the end of Week 6, iterate and obtain approval by the end of Week 7, and construct the WordPress prototype by the end of Week 9. Last minute changes and final touches will be implemented by the end of Week 10.</w:t>
+      </w:r>
+      <w:r>
+        <w:rPr>
+          <w:rtl w:val="0"/>
+        </w:rPr>
+      </w:r>
+    </w:p>
+    <w:p>
+      <w:pPr>
+        <w:pStyle w:val="Heading1"/>
+        <w:contextualSpacing w:val="0"/>
         <w:rPr>
           <w:sz w:val="36"/>
           <w:szCs w:val="36"/>
-          <w:rtl w:val="0"/>
-        </w:rPr>
-        <w:t xml:space="preserve">STATEMENT OF WORK</w:t>
-      </w:r>
-    </w:p>
-    <w:p>
-      <w:pPr>
-        <w:contextualSpacing w:val="0"/>
-        <w:rPr/>
-      </w:pPr>
-      <w:r>
-        <w:rPr>
-          <w:rtl w:val="0"/>
-        </w:rPr>
-        <w:t xml:space="preserve">Currently, Team Event Horizon has designed a rough draft of the front page and composed 5 personas, each with their own scenario. We have also included user stories, each based off of requirements elicited and confirmed with Matt, our client, and the rest of the ICS Website Taskforce Committee. With weekly feedback from the ICS Website TaskForce Committee, we have decided that the ICS website redesign will be based off of the University of Texas at Austin Computer Science Department page, as suggested by </w:t>
-      </w:r>
-      <w:r>
-        <w:rPr>
-          <w:rtl w:val="0"/>
-        </w:rPr>
-        <w:t xml:space="preserve">the client</w:t>
-      </w:r>
-      <w:r>
-        <w:rPr>
-          <w:rtl w:val="0"/>
-        </w:rPr>
-        <w:t xml:space="preserve">. As of Friday, October 13, the client has given us access to Wordpress for future use.</w:t>
-      </w:r>
-    </w:p>
-    <w:p>
-      <w:pPr>
-        <w:contextualSpacing w:val="0"/>
-        <w:rPr/>
-      </w:pPr>
-      <w:r>
-        <w:rPr>
-          <w:rtl w:val="0"/>
-        </w:rPr>
-      </w:r>
-    </w:p>
-    <w:p>
-      <w:pPr>
-        <w:contextualSpacing w:val="0"/>
-        <w:rPr/>
-      </w:pPr>
-      <w:r>
-        <w:rPr>
-          <w:rtl w:val="0"/>
-        </w:rPr>
-        <w:t xml:space="preserve">In the future, Team Event Horizon will design and create rough drafts of the nested pages once the ICS Website TaskForce Committee approves of our current iteration of the front page. We will also familiarize ourselves with the Wordpress interface so that we can design a live and working mockup of the front page to help our client better visualize our design.</w:t>
-      </w:r>
-      <w:r>
-        <w:rPr>
-          <w:rtl w:val="0"/>
-        </w:rPr>
-      </w:r>
-    </w:p>
-    <w:p>
-      <w:pPr>
-        <w:pStyle w:val="Heading1"/>
-        <w:contextualSpacing w:val="0"/>
+        </w:rPr>
+      </w:pPr>
+      <w:bookmarkStart w:colFirst="0" w:colLast="0" w:name="_m826202b94hg" w:id="3"/>
+      <w:bookmarkEnd w:id="3"/>
+      <w:r>
         <w:rPr>
           <w:sz w:val="36"/>
           <w:szCs w:val="36"/>
-        </w:rPr>
-      </w:pPr>
-      <w:bookmarkStart w:colFirst="0" w:colLast="0" w:name="_m826202b94hg" w:id="3"/>
-      <w:bookmarkEnd w:id="3"/>
-      <w:r>
+          <w:rtl w:val="0"/>
+        </w:rPr>
+        <w:t xml:space="preserve">ASSUMPTIONS</w:t>
+      </w:r>
+    </w:p>
+    <w:p>
+      <w:pPr>
+        <w:numPr>
+          <w:ilvl w:val="0"/>
+          <w:numId w:val="4"/>
+        </w:numPr>
+        <w:ind w:left="720" w:hanging="360"/>
+        <w:contextualSpacing w:val="1"/>
+        <w:rPr/>
+      </w:pPr>
+      <w:r>
+        <w:rPr>
+          <w:rtl w:val="0"/>
+        </w:rPr>
+        <w:t xml:space="preserve">Design only, little/no coding involved</w:t>
+      </w:r>
+    </w:p>
+    <w:p>
+      <w:pPr>
+        <w:numPr>
+          <w:ilvl w:val="0"/>
+          <w:numId w:val="4"/>
+        </w:numPr>
+        <w:ind w:left="720" w:hanging="360"/>
+        <w:contextualSpacing w:val="1"/>
+        <w:rPr/>
+      </w:pPr>
+      <w:r>
+        <w:rPr>
+          <w:rtl w:val="0"/>
+        </w:rPr>
+        <w:t xml:space="preserve">Assume use of website by undergraduate students based on our own experiences</w:t>
+      </w:r>
+    </w:p>
+    <w:p>
+      <w:pPr>
+        <w:numPr>
+          <w:ilvl w:val="0"/>
+          <w:numId w:val="4"/>
+        </w:numPr>
+        <w:ind w:left="720" w:hanging="360"/>
+        <w:contextualSpacing w:val="1"/>
+        <w:rPr>
+          <w:u w:val="none"/>
+        </w:rPr>
+      </w:pPr>
+      <w:r>
+        <w:rPr>
+          <w:rtl w:val="0"/>
+        </w:rPr>
+        <w:t xml:space="preserve">WordPress implements responsive design</w:t>
+      </w:r>
+    </w:p>
+    <w:p>
+      <w:pPr>
+        <w:numPr>
+          <w:ilvl w:val="0"/>
+          <w:numId w:val="4"/>
+        </w:numPr>
+        <w:ind w:left="720" w:hanging="360"/>
+        <w:contextualSpacing w:val="1"/>
+        <w:rPr>
+          <w:u w:val="none"/>
+        </w:rPr>
+      </w:pPr>
+      <w:r>
+        <w:rPr>
+          <w:rtl w:val="0"/>
+        </w:rPr>
+        <w:t xml:space="preserve">We will also reorganize content so that it is less overwhelming and more readable</w:t>
+      </w:r>
+      <w:r>
+        <w:rPr>
+          <w:rtl w:val="0"/>
+        </w:rPr>
+      </w:r>
+    </w:p>
+    <w:p>
+      <w:pPr>
+        <w:contextualSpacing w:val="0"/>
+        <w:rPr/>
+      </w:pPr>
+      <w:r>
+        <w:rPr>
+          <w:rtl w:val="0"/>
+        </w:rPr>
+      </w:r>
+    </w:p>
+    <w:p>
+      <w:pPr>
+        <w:pStyle w:val="Heading1"/>
+        <w:contextualSpacing w:val="0"/>
         <w:rPr>
           <w:sz w:val="36"/>
           <w:szCs w:val="36"/>
-          <w:rtl w:val="0"/>
-        </w:rPr>
-        <w:t xml:space="preserve">ASSUMPTIONS</w:t>
-      </w:r>
-    </w:p>
-    <w:p>
-      <w:pPr>
-        <w:numPr>
-          <w:ilvl w:val="0"/>
-          <w:numId w:val="5"/>
-        </w:numPr>
-        <w:ind w:left="720" w:hanging="360"/>
-        <w:contextualSpacing w:val="1"/>
-        <w:rPr/>
-      </w:pPr>
-      <w:r>
-        <w:rPr>
-          <w:rtl w:val="0"/>
-        </w:rPr>
-        <w:t xml:space="preserve">Design only, little/no coding involved</w:t>
-      </w:r>
-    </w:p>
-    <w:p>
-      <w:pPr>
-        <w:numPr>
-          <w:ilvl w:val="0"/>
-          <w:numId w:val="5"/>
-        </w:numPr>
-        <w:ind w:left="720" w:hanging="360"/>
-        <w:contextualSpacing w:val="1"/>
-        <w:rPr/>
-      </w:pPr>
-      <w:r>
-        <w:rPr>
-          <w:rtl w:val="0"/>
-        </w:rPr>
-        <w:t xml:space="preserve">Assume use of website by undergraduate students based on our own experiences</w:t>
-      </w:r>
-      <w:r>
-        <w:rPr>
-          <w:rtl w:val="0"/>
-        </w:rPr>
-      </w:r>
-    </w:p>
-    <w:p>
-      <w:pPr>
-        <w:contextualSpacing w:val="0"/>
-        <w:rPr/>
-      </w:pPr>
+        </w:rPr>
+      </w:pPr>
+      <w:bookmarkStart w:colFirst="0" w:colLast="0" w:name="_ggpnj9jbnb6r" w:id="4"/>
+      <w:bookmarkEnd w:id="4"/>
       <w:r>
         <w:rPr>
           <w:rtl w:val="0"/>
@@ -2353,16 +1818,34 @@
       <w:pPr>
         <w:pStyle w:val="Heading1"/>
         <w:contextualSpacing w:val="0"/>
-        <w:rPr>
-          <w:b w:val="1"/>
-        </w:rPr>
-      </w:pPr>
-      <w:bookmarkStart w:colFirst="0" w:colLast="0" w:name="_9ma0uvb67684" w:id="4"/>
-      <w:bookmarkEnd w:id="4"/>
-      <w:r>
         <w:rPr>
           <w:sz w:val="36"/>
           <w:szCs w:val="36"/>
+        </w:rPr>
+      </w:pPr>
+      <w:bookmarkStart w:colFirst="0" w:colLast="0" w:name="_prfrjwwcsfk9" w:id="5"/>
+      <w:bookmarkEnd w:id="5"/>
+      <w:r>
+        <w:br w:type="page"/>
+      </w:r>
+      <w:r>
+        <w:rPr>
+          <w:rtl w:val="0"/>
+        </w:rPr>
+      </w:r>
+    </w:p>
+    <w:p>
+      <w:pPr>
+        <w:pStyle w:val="Heading1"/>
+        <w:contextualSpacing w:val="0"/>
+        <w:rPr/>
+      </w:pPr>
+      <w:bookmarkStart w:colFirst="0" w:colLast="0" w:name="_9ma0uvb67684" w:id="6"/>
+      <w:bookmarkEnd w:id="6"/>
+      <w:r>
+        <w:rPr>
+          <w:sz w:val="36"/>
+          <w:szCs w:val="36"/>
           <w:rtl w:val="0"/>
         </w:rPr>
         <w:t xml:space="preserve">PERSONAS &amp; SCENARIOS</w:t>
@@ -2375,57 +1858,12 @@
     </w:p>
     <w:p>
       <w:pPr>
-        <w:numPr>
-          <w:ilvl w:val="0"/>
-          <w:numId w:val="2"/>
-        </w:numPr>
-        <w:ind w:left="720" w:hanging="360"/>
-        <w:contextualSpacing w:val="1"/>
-        <w:rPr/>
-      </w:pPr>
-      <w:r>
-        <w:rPr>
-          <w:rtl w:val="0"/>
-        </w:rPr>
-        <w:t xml:space="preserve">Faculty Member</w:t>
-      </w:r>
-    </w:p>
-    <w:p>
-      <w:pPr>
-        <w:numPr>
-          <w:ilvl w:val="0"/>
-          <w:numId w:val="2"/>
-        </w:numPr>
-        <w:ind w:left="720" w:hanging="360"/>
-        <w:contextualSpacing w:val="1"/>
-        <w:rPr/>
-      </w:pPr>
-      <w:r>
-        <w:rPr>
-          <w:rtl w:val="0"/>
-        </w:rPr>
-        <w:t xml:space="preserve">Future / Possible Faculty Member</w:t>
-      </w:r>
-    </w:p>
-    <w:p>
-      <w:pPr>
-        <w:contextualSpacing w:val="0"/>
-        <w:rPr/>
-      </w:pPr>
-      <w:r>
-        <w:rPr>
-          <w:rtl w:val="0"/>
-        </w:rPr>
-      </w:r>
-    </w:p>
-    <w:p>
-      <w:pPr>
         <w:pStyle w:val="Heading4"/>
         <w:contextualSpacing w:val="0"/>
         <w:rPr/>
       </w:pPr>
-      <w:bookmarkStart w:colFirst="0" w:colLast="0" w:name="_9p6hukaemulj" w:id="5"/>
-      <w:bookmarkEnd w:id="5"/>
+      <w:bookmarkStart w:colFirst="0" w:colLast="0" w:name="_9p6hukaemulj" w:id="7"/>
+      <w:bookmarkEnd w:id="7"/>
       <w:r>
         <w:rPr>
           <w:rtl w:val="0"/>
@@ -2444,12 +1882,12 @@
           <wp:inline distB="114300" distT="114300" distL="114300" distR="114300">
             <wp:extent cx="5943600" cy="4140200"/>
             <wp:effectExtent b="0" l="0" r="0" t="0"/>
-            <wp:docPr id="1" name="image6.png"/>
+            <wp:docPr id="6" name="image15.png"/>
             <a:graphic>
               <a:graphicData uri="http://schemas.openxmlformats.org/drawingml/2006/picture">
                 <pic:pic>
                   <pic:nvPicPr>
-                    <pic:cNvPr id="0" name="image6.png"/>
+                    <pic:cNvPr id="0" name="image15.png"/>
                     <pic:cNvPicPr preferRelativeResize="0"/>
                   </pic:nvPicPr>
                   <pic:blipFill>
@@ -2496,8 +1934,8 @@
         <w:contextualSpacing w:val="0"/>
         <w:rPr/>
       </w:pPr>
-      <w:bookmarkStart w:colFirst="0" w:colLast="0" w:name="_xx69fhrv0mln" w:id="6"/>
-      <w:bookmarkEnd w:id="6"/>
+      <w:bookmarkStart w:colFirst="0" w:colLast="0" w:name="_xx69fhrv0mln" w:id="8"/>
+      <w:bookmarkEnd w:id="8"/>
       <w:r>
         <w:rPr>
           <w:rtl w:val="0"/>
@@ -2518,12 +1956,12 @@
           <wp:inline distB="114300" distT="114300" distL="114300" distR="114300">
             <wp:extent cx="5943600" cy="4368800"/>
             <wp:effectExtent b="0" l="0" r="0" t="0"/>
-            <wp:docPr id="3" name="image8.png"/>
+            <wp:docPr id="3" name="image12.png"/>
             <a:graphic>
               <a:graphicData uri="http://schemas.openxmlformats.org/drawingml/2006/picture">
                 <pic:pic>
                   <pic:nvPicPr>
-                    <pic:cNvPr id="0" name="image8.png"/>
+                    <pic:cNvPr id="0" name="image12.png"/>
                     <pic:cNvPicPr preferRelativeResize="0"/>
                   </pic:nvPicPr>
                   <pic:blipFill>
@@ -2572,8 +2010,8 @@
         <w:contextualSpacing w:val="0"/>
         <w:rPr/>
       </w:pPr>
-      <w:bookmarkStart w:colFirst="0" w:colLast="0" w:name="_5ojlcpfnxrdo" w:id="7"/>
-      <w:bookmarkEnd w:id="7"/>
+      <w:bookmarkStart w:colFirst="0" w:colLast="0" w:name="_5ojlcpfnxrdo" w:id="9"/>
+      <w:bookmarkEnd w:id="9"/>
       <w:r>
         <w:rPr>
           <w:rtl w:val="0"/>
@@ -2597,12 +2035,12 @@
           <wp:inline distB="114300" distT="114300" distL="114300" distR="114300">
             <wp:extent cx="5943600" cy="3975100"/>
             <wp:effectExtent b="0" l="0" r="0" t="0"/>
-            <wp:docPr id="5" name="image10.png"/>
+            <wp:docPr id="5" name="image14.png"/>
             <a:graphic>
               <a:graphicData uri="http://schemas.openxmlformats.org/drawingml/2006/picture">
                 <pic:pic>
                   <pic:nvPicPr>
-                    <pic:cNvPr id="0" name="image10.png"/>
+                    <pic:cNvPr id="0" name="image14.png"/>
                     <pic:cNvPicPr preferRelativeResize="0"/>
                   </pic:nvPicPr>
                   <pic:blipFill>
@@ -2651,8 +2089,8 @@
         <w:contextualSpacing w:val="0"/>
         <w:rPr/>
       </w:pPr>
-      <w:bookmarkStart w:colFirst="0" w:colLast="0" w:name="_3ygvbqikt2ff" w:id="8"/>
-      <w:bookmarkEnd w:id="8"/>
+      <w:bookmarkStart w:colFirst="0" w:colLast="0" w:name="_3ygvbqikt2ff" w:id="10"/>
+      <w:bookmarkEnd w:id="10"/>
       <w:r>
         <w:rPr>
           <w:rtl w:val="0"/>
@@ -2677,12 +2115,12 @@
           <wp:inline distB="114300" distT="114300" distL="114300" distR="114300">
             <wp:extent cx="5943600" cy="3162300"/>
             <wp:effectExtent b="0" l="0" r="0" t="0"/>
-            <wp:docPr id="4" name="image9.png"/>
+            <wp:docPr id="4" name="image13.png"/>
             <a:graphic>
               <a:graphicData uri="http://schemas.openxmlformats.org/drawingml/2006/picture">
                 <pic:pic>
                   <pic:nvPicPr>
-                    <pic:cNvPr id="0" name="image9.png"/>
+                    <pic:cNvPr id="0" name="image13.png"/>
                     <pic:cNvPicPr preferRelativeResize="0"/>
                   </pic:nvPicPr>
                   <pic:blipFill>
@@ -2731,8 +2169,8 @@
         <w:contextualSpacing w:val="0"/>
         <w:rPr/>
       </w:pPr>
-      <w:bookmarkStart w:colFirst="0" w:colLast="0" w:name="_3ubldrlshm7f" w:id="9"/>
-      <w:bookmarkEnd w:id="9"/>
+      <w:bookmarkStart w:colFirst="0" w:colLast="0" w:name="_3ubldrlshm7f" w:id="11"/>
+      <w:bookmarkEnd w:id="11"/>
       <w:r>
         <w:rPr>
           <w:rtl w:val="0"/>
@@ -2757,12 +2195,12 @@
           <wp:inline distB="114300" distT="114300" distL="114300" distR="114300">
             <wp:extent cx="5943600" cy="3400425"/>
             <wp:effectExtent b="0" l="0" r="0" t="0"/>
-            <wp:docPr id="2" name="image7.png"/>
+            <wp:docPr id="1" name="image2.png"/>
             <a:graphic>
               <a:graphicData uri="http://schemas.openxmlformats.org/drawingml/2006/picture">
                 <pic:pic>
                   <pic:nvPicPr>
-                    <pic:cNvPr id="0" name="image7.png"/>
+                    <pic:cNvPr id="0" name="image2.png"/>
                     <pic:cNvPicPr preferRelativeResize="0"/>
                   </pic:nvPicPr>
                   <pic:blipFill>
@@ -2811,8 +2249,8 @@
         <w:contextualSpacing w:val="0"/>
         <w:rPr/>
       </w:pPr>
-      <w:bookmarkStart w:colFirst="0" w:colLast="0" w:name="_j241tbmp5ftb" w:id="10"/>
-      <w:bookmarkEnd w:id="10"/>
+      <w:bookmarkStart w:colFirst="0" w:colLast="0" w:name="_j241tbmp5ftb" w:id="12"/>
+      <w:bookmarkEnd w:id="12"/>
       <w:r>
         <w:rPr>
           <w:rtl w:val="0"/>
@@ -2829,6 +2267,43 @@
       </w:pPr>
       <w:r>
         <w:rPr>
+          <w:color w:val="ff00ff"/>
+        </w:rPr>
+        <w:drawing>
+          <wp:inline distB="114300" distT="114300" distL="114300" distR="114300">
+            <wp:extent cx="5943600" cy="3810000"/>
+            <wp:effectExtent b="0" l="0" r="0" t="0"/>
+            <wp:docPr id="7" name="image16.png"/>
+            <a:graphic>
+              <a:graphicData uri="http://schemas.openxmlformats.org/drawingml/2006/picture">
+                <pic:pic>
+                  <pic:nvPicPr>
+                    <pic:cNvPr id="0" name="image16.png"/>
+                    <pic:cNvPicPr preferRelativeResize="0"/>
+                  </pic:nvPicPr>
+                  <pic:blipFill>
+                    <a:blip r:embed="rId10"/>
+                    <a:srcRect b="0" l="0" r="0" t="0"/>
+                    <a:stretch>
+                      <a:fillRect/>
+                    </a:stretch>
+                  </pic:blipFill>
+                  <pic:spPr>
+                    <a:xfrm>
+                      <a:off x="0" y="0"/>
+                      <a:ext cx="5943600" cy="3810000"/>
+                    </a:xfrm>
+                    <a:prstGeom prst="rect"/>
+                    <a:ln/>
+                  </pic:spPr>
+                </pic:pic>
+              </a:graphicData>
+            </a:graphic>
+          </wp:inline>
+        </w:drawing>
+      </w:r>
+      <w:r>
+        <w:rPr>
           <w:rtl w:val="0"/>
         </w:rPr>
       </w:r>
@@ -2852,8 +2327,73 @@
         <w:contextualSpacing w:val="0"/>
         <w:rPr/>
       </w:pPr>
-      <w:bookmarkStart w:colFirst="0" w:colLast="0" w:name="_qbftsigbt8fs" w:id="11"/>
-      <w:bookmarkEnd w:id="11"/>
+      <w:bookmarkStart w:colFirst="0" w:colLast="0" w:name="_omf07ewwrpnt" w:id="13"/>
+      <w:bookmarkEnd w:id="13"/>
+      <w:r>
+        <w:rPr>
+          <w:rtl w:val="0"/>
+        </w:rPr>
+        <w:t xml:space="preserve">Prospective Faculty Member</w:t>
+      </w:r>
+    </w:p>
+    <w:p>
+      <w:pPr>
+        <w:contextualSpacing w:val="0"/>
+        <w:rPr>
+          <w:b w:val="1"/>
+        </w:rPr>
+      </w:pPr>
+      <w:r>
+        <w:rPr>
+          <w:color w:val="ff00ff"/>
+        </w:rPr>
+        <w:drawing>
+          <wp:inline distB="114300" distT="114300" distL="114300" distR="114300">
+            <wp:extent cx="5943600" cy="3429000"/>
+            <wp:effectExtent b="0" l="0" r="0" t="0"/>
+            <wp:docPr id="2" name="image8.png"/>
+            <a:graphic>
+              <a:graphicData uri="http://schemas.openxmlformats.org/drawingml/2006/picture">
+                <pic:pic>
+                  <pic:nvPicPr>
+                    <pic:cNvPr id="0" name="image8.png"/>
+                    <pic:cNvPicPr preferRelativeResize="0"/>
+                  </pic:nvPicPr>
+                  <pic:blipFill>
+                    <a:blip r:embed="rId11"/>
+                    <a:srcRect b="0" l="0" r="0" t="0"/>
+                    <a:stretch>
+                      <a:fillRect/>
+                    </a:stretch>
+                  </pic:blipFill>
+                  <pic:spPr>
+                    <a:xfrm>
+                      <a:off x="0" y="0"/>
+                      <a:ext cx="5943600" cy="3429000"/>
+                    </a:xfrm>
+                    <a:prstGeom prst="rect"/>
+                    <a:ln/>
+                  </pic:spPr>
+                </pic:pic>
+              </a:graphicData>
+            </a:graphic>
+          </wp:inline>
+        </w:drawing>
+      </w:r>
+      <w:r>
+        <w:rPr>
+          <w:rtl w:val="0"/>
+        </w:rPr>
+      </w:r>
+    </w:p>
+    <w:p>
+      <w:pPr>
+        <w:pStyle w:val="Heading4"/>
+        <w:contextualSpacing w:val="0"/>
+        <w:rPr/>
+      </w:pPr>
+      <w:bookmarkStart w:colFirst="0" w:colLast="0" w:name="_qbftsigbt8fs" w:id="14"/>
+      <w:bookmarkEnd w:id="14"/>
       <w:r>
         <w:rPr>
           <w:rtl w:val="0"/>
@@ -2867,6 +2407,41 @@
         <w:rPr/>
       </w:pPr>
       <w:r>
+        <w:rPr/>
+        <w:drawing>
+          <wp:inline distB="114300" distT="114300" distL="114300" distR="114300">
+            <wp:extent cx="5943600" cy="3286125"/>
+            <wp:effectExtent b="0" l="0" r="0" t="0"/>
+            <wp:docPr id="9" name="image18.png"/>
+            <a:graphic>
+              <a:graphicData uri="http://schemas.openxmlformats.org/drawingml/2006/picture">
+                <pic:pic>
+                  <pic:nvPicPr>
+                    <pic:cNvPr id="0" name="image18.png"/>
+                    <pic:cNvPicPr preferRelativeResize="0"/>
+                  </pic:nvPicPr>
+                  <pic:blipFill>
+                    <a:blip r:embed="rId12"/>
+                    <a:srcRect b="2666" l="0" r="0" t="5333"/>
+                    <a:stretch>
+                      <a:fillRect/>
+                    </a:stretch>
+                  </pic:blipFill>
+                  <pic:spPr>
+                    <a:xfrm>
+                      <a:off x="0" y="0"/>
+                      <a:ext cx="5943600" cy="3286125"/>
+                    </a:xfrm>
+                    <a:prstGeom prst="rect"/>
+                    <a:ln/>
+                  </pic:spPr>
+                </pic:pic>
+              </a:graphicData>
+            </a:graphic>
+          </wp:inline>
+        </w:drawing>
+      </w:r>
+      <w:r>
         <w:rPr>
           <w:rtl w:val="0"/>
         </w:rPr>
@@ -2891,8 +2466,8 @@
         <w:contextualSpacing w:val="0"/>
         <w:rPr/>
       </w:pPr>
-      <w:bookmarkStart w:colFirst="0" w:colLast="0" w:name="_z8t85yy4lbl7" w:id="12"/>
-      <w:bookmarkEnd w:id="12"/>
+      <w:bookmarkStart w:colFirst="0" w:colLast="0" w:name="_z8t85yy4lbl7" w:id="15"/>
+      <w:bookmarkEnd w:id="15"/>
       <w:r>
         <w:rPr>
           <w:rtl w:val="0"/>
@@ -2910,6 +2485,41 @@
         <w:contextualSpacing w:val="0"/>
         <w:rPr/>
       </w:pPr>
+      <w:r>
+        <w:rPr/>
+        <w:drawing>
+          <wp:inline distB="114300" distT="114300" distL="114300" distR="114300">
+            <wp:extent cx="5943600" cy="3914775"/>
+            <wp:effectExtent b="0" l="0" r="0" t="0"/>
+            <wp:docPr id="8" name="image17.png"/>
+            <a:graphic>
+              <a:graphicData uri="http://schemas.openxmlformats.org/drawingml/2006/picture">
+                <pic:pic>
+                  <pic:nvPicPr>
+                    <pic:cNvPr id="0" name="image17.png"/>
+                    <pic:cNvPicPr preferRelativeResize="0"/>
+                  </pic:nvPicPr>
+                  <pic:blipFill>
+                    <a:blip r:embed="rId13"/>
+                    <a:srcRect b="2483" l="0" r="0" t="4740"/>
+                    <a:stretch>
+                      <a:fillRect/>
+                    </a:stretch>
+                  </pic:blipFill>
+                  <pic:spPr>
+                    <a:xfrm>
+                      <a:off x="0" y="0"/>
+                      <a:ext cx="5943600" cy="3914775"/>
+                    </a:xfrm>
+                    <a:prstGeom prst="rect"/>
+                    <a:ln/>
+                  </pic:spPr>
+                </pic:pic>
+              </a:graphicData>
+            </a:graphic>
+          </wp:inline>
+        </w:drawing>
+      </w:r>
       <w:r>
         <w:rPr>
           <w:rtl w:val="0"/>
@@ -2925,8 +2535,8 @@
           <w:szCs w:val="36"/>
         </w:rPr>
       </w:pPr>
-      <w:bookmarkStart w:colFirst="0" w:colLast="0" w:name="_i9nto02hqkoy" w:id="13"/>
-      <w:bookmarkEnd w:id="13"/>
+      <w:bookmarkStart w:colFirst="0" w:colLast="0" w:name="_i9nto02hqkoy" w:id="16"/>
+      <w:bookmarkEnd w:id="16"/>
       <w:r>
         <w:rPr>
           <w:rtl w:val="0"/>
@@ -2942,8 +2552,8 @@
           <w:szCs w:val="36"/>
         </w:rPr>
       </w:pPr>
-      <w:bookmarkStart w:colFirst="0" w:colLast="0" w:name="_vcsltw2g3z7n" w:id="14"/>
-      <w:bookmarkEnd w:id="14"/>
+      <w:bookmarkStart w:colFirst="0" w:colLast="0" w:name="_vcsltw2g3z7n" w:id="17"/>
+      <w:bookmarkEnd w:id="17"/>
       <w:r>
         <w:br w:type="page"/>
       </w:r>
@@ -2962,8 +2572,8 @@
           <w:szCs w:val="36"/>
         </w:rPr>
       </w:pPr>
-      <w:bookmarkStart w:colFirst="0" w:colLast="0" w:name="_6ournd4aeer" w:id="15"/>
-      <w:bookmarkEnd w:id="15"/>
+      <w:bookmarkStart w:colFirst="0" w:colLast="0" w:name="_6ournd4aeer" w:id="18"/>
+      <w:bookmarkEnd w:id="18"/>
       <w:r>
         <w:rPr>
           <w:sz w:val="36"/>
@@ -2971,17 +2581,6 @@
           <w:rtl w:val="0"/>
         </w:rPr>
         <w:t xml:space="preserve">REQUIREMENTS</w:t>
-      </w:r>
-    </w:p>
-    <w:p>
-      <w:pPr>
-        <w:contextualSpacing w:val="0"/>
-        <w:rPr/>
-      </w:pPr>
-      <w:r>
-        <w:rPr>
-          <w:rtl w:val="0"/>
-        </w:rPr>
       </w:r>
     </w:p>
     <w:p>
@@ -2995,8 +2594,8 @@
           <w:u w:val="single"/>
         </w:rPr>
       </w:pPr>
-      <w:bookmarkStart w:colFirst="0" w:colLast="0" w:name="_qtiv8r33top8" w:id="16"/>
-      <w:bookmarkEnd w:id="16"/>
+      <w:bookmarkStart w:colFirst="0" w:colLast="0" w:name="_qtiv8r33top8" w:id="19"/>
+      <w:bookmarkEnd w:id="19"/>
       <w:r>
         <w:rPr>
           <w:sz w:val="28"/>
@@ -3017,8 +2616,8 @@
         <w:contextualSpacing w:val="0"/>
         <w:rPr/>
       </w:pPr>
-      <w:bookmarkStart w:colFirst="0" w:colLast="0" w:name="_igaraedojugi" w:id="17"/>
-      <w:bookmarkEnd w:id="17"/>
+      <w:bookmarkStart w:colFirst="0" w:colLast="0" w:name="_igaraedojugi" w:id="20"/>
+      <w:bookmarkEnd w:id="20"/>
       <w:r>
         <w:rPr>
           <w:rtl w:val="0"/>
@@ -3030,7 +2629,7 @@
       <w:pPr>
         <w:numPr>
           <w:ilvl w:val="0"/>
-          <w:numId w:val="9"/>
+          <w:numId w:val="7"/>
         </w:numPr>
         <w:ind w:left="720" w:hanging="360"/>
         <w:contextualSpacing w:val="1"/>
@@ -3047,7 +2646,7 @@
       <w:pPr>
         <w:numPr>
           <w:ilvl w:val="1"/>
-          <w:numId w:val="9"/>
+          <w:numId w:val="7"/>
         </w:numPr>
         <w:ind w:left="1440" w:hanging="360"/>
         <w:contextualSpacing w:val="1"/>
@@ -3064,7 +2663,7 @@
       <w:pPr>
         <w:numPr>
           <w:ilvl w:val="1"/>
-          <w:numId w:val="9"/>
+          <w:numId w:val="7"/>
         </w:numPr>
         <w:ind w:left="1440" w:hanging="360"/>
         <w:contextualSpacing w:val="1"/>
@@ -3081,7 +2680,7 @@
       <w:pPr>
         <w:numPr>
           <w:ilvl w:val="1"/>
-          <w:numId w:val="9"/>
+          <w:numId w:val="7"/>
         </w:numPr>
         <w:ind w:left="1440" w:hanging="360"/>
         <w:contextualSpacing w:val="1"/>
@@ -3098,7 +2697,7 @@
       <w:pPr>
         <w:numPr>
           <w:ilvl w:val="0"/>
-          <w:numId w:val="9"/>
+          <w:numId w:val="7"/>
         </w:numPr>
         <w:ind w:left="720" w:hanging="360"/>
         <w:contextualSpacing w:val="1"/>
@@ -3115,7 +2714,7 @@
       <w:pPr>
         <w:numPr>
           <w:ilvl w:val="1"/>
-          <w:numId w:val="9"/>
+          <w:numId w:val="7"/>
         </w:numPr>
         <w:ind w:left="1440" w:hanging="360"/>
         <w:contextualSpacing w:val="1"/>
@@ -3132,7 +2731,7 @@
       <w:pPr>
         <w:numPr>
           <w:ilvl w:val="1"/>
-          <w:numId w:val="9"/>
+          <w:numId w:val="7"/>
         </w:numPr>
         <w:ind w:left="1440" w:hanging="360"/>
         <w:contextualSpacing w:val="1"/>
@@ -3149,7 +2748,7 @@
       <w:pPr>
         <w:numPr>
           <w:ilvl w:val="0"/>
-          <w:numId w:val="9"/>
+          <w:numId w:val="7"/>
         </w:numPr>
         <w:ind w:left="720" w:hanging="360"/>
         <w:contextualSpacing w:val="1"/>
@@ -3166,7 +2765,7 @@
       <w:pPr>
         <w:numPr>
           <w:ilvl w:val="0"/>
-          <w:numId w:val="9"/>
+          <w:numId w:val="7"/>
         </w:numPr>
         <w:ind w:left="720" w:hanging="360"/>
         <w:contextualSpacing w:val="1"/>
@@ -3183,7 +2782,7 @@
       <w:pPr>
         <w:numPr>
           <w:ilvl w:val="1"/>
-          <w:numId w:val="9"/>
+          <w:numId w:val="7"/>
         </w:numPr>
         <w:ind w:left="1440" w:hanging="360"/>
         <w:contextualSpacing w:val="1"/>
@@ -3200,7 +2799,7 @@
       <w:pPr>
         <w:numPr>
           <w:ilvl w:val="0"/>
-          <w:numId w:val="9"/>
+          <w:numId w:val="7"/>
         </w:numPr>
         <w:ind w:left="720" w:hanging="360"/>
         <w:contextualSpacing w:val="1"/>
@@ -3217,7 +2816,7 @@
       <w:pPr>
         <w:numPr>
           <w:ilvl w:val="1"/>
-          <w:numId w:val="9"/>
+          <w:numId w:val="7"/>
         </w:numPr>
         <w:ind w:left="1440" w:hanging="360"/>
         <w:contextualSpacing w:val="1"/>
@@ -3234,7 +2833,7 @@
       <w:pPr>
         <w:numPr>
           <w:ilvl w:val="1"/>
-          <w:numId w:val="9"/>
+          <w:numId w:val="7"/>
         </w:numPr>
         <w:ind w:left="1440" w:hanging="360"/>
         <w:contextualSpacing w:val="1"/>
@@ -3251,7 +2850,7 @@
       <w:pPr>
         <w:numPr>
           <w:ilvl w:val="0"/>
-          <w:numId w:val="9"/>
+          <w:numId w:val="7"/>
         </w:numPr>
         <w:ind w:left="720" w:hanging="360"/>
         <w:contextualSpacing w:val="1"/>
@@ -3268,7 +2867,7 @@
       <w:pPr>
         <w:numPr>
           <w:ilvl w:val="0"/>
-          <w:numId w:val="9"/>
+          <w:numId w:val="7"/>
         </w:numPr>
         <w:ind w:left="720" w:hanging="360"/>
         <w:contextualSpacing w:val="1"/>
@@ -3285,7 +2884,7 @@
       <w:pPr>
         <w:numPr>
           <w:ilvl w:val="1"/>
-          <w:numId w:val="9"/>
+          <w:numId w:val="7"/>
         </w:numPr>
         <w:ind w:left="1440" w:hanging="360"/>
         <w:contextualSpacing w:val="1"/>
@@ -3297,15 +2896,6 @@
         </w:rPr>
         <w:t xml:space="preserve">Mobile Mockup</w:t>
       </w:r>
-    </w:p>
-    <w:p>
-      <w:pPr>
-        <w:contextualSpacing w:val="0"/>
-        <w:rPr>
-          <w:b w:val="1"/>
-          <w:u w:val="single"/>
-        </w:rPr>
-      </w:pPr>
       <w:r>
         <w:rPr>
           <w:rtl w:val="0"/>
@@ -3318,13 +2908,118 @@
         <w:contextualSpacing w:val="0"/>
         <w:rPr/>
       </w:pPr>
-      <w:bookmarkStart w:colFirst="0" w:colLast="0" w:name="_6hp0rqfba5tw" w:id="18"/>
-      <w:bookmarkEnd w:id="18"/>
+      <w:bookmarkStart w:colFirst="0" w:colLast="0" w:name="_6hp0rqfba5tw" w:id="21"/>
+      <w:bookmarkEnd w:id="21"/>
       <w:r>
         <w:rPr>
           <w:rtl w:val="0"/>
         </w:rPr>
         <w:t xml:space="preserve">Nice to Have (#2)</w:t>
+      </w:r>
+      <w:r>
+        <w:rPr>
+          <w:rtl w:val="0"/>
+        </w:rPr>
+      </w:r>
+    </w:p>
+    <w:p>
+      <w:pPr>
+        <w:numPr>
+          <w:ilvl w:val="0"/>
+          <w:numId w:val="2"/>
+        </w:numPr>
+        <w:ind w:left="720" w:hanging="360"/>
+        <w:contextualSpacing w:val="1"/>
+        <w:rPr/>
+      </w:pPr>
+      <w:r>
+        <w:rPr>
+          <w:rtl w:val="0"/>
+        </w:rPr>
+        <w:t xml:space="preserve">Fix the search bar</w:t>
+      </w:r>
+    </w:p>
+    <w:p>
+      <w:pPr>
+        <w:numPr>
+          <w:ilvl w:val="0"/>
+          <w:numId w:val="2"/>
+        </w:numPr>
+        <w:ind w:left="720" w:hanging="360"/>
+        <w:contextualSpacing w:val="1"/>
+        <w:rPr/>
+      </w:pPr>
+      <w:r>
+        <w:rPr>
+          <w:rtl w:val="0"/>
+        </w:rPr>
+        <w:t xml:space="preserve">Update faculty directory</w:t>
+      </w:r>
+    </w:p>
+    <w:p>
+      <w:pPr>
+        <w:numPr>
+          <w:ilvl w:val="0"/>
+          <w:numId w:val="2"/>
+        </w:numPr>
+        <w:ind w:left="720" w:hanging="360"/>
+        <w:contextualSpacing w:val="1"/>
+        <w:rPr/>
+      </w:pPr>
+      <w:r>
+        <w:rPr>
+          <w:rtl w:val="0"/>
+        </w:rPr>
+        <w:t xml:space="preserve">Have information dynamically updated</w:t>
+      </w:r>
+    </w:p>
+    <w:p>
+      <w:pPr>
+        <w:pStyle w:val="Heading3"/>
+        <w:contextualSpacing w:val="0"/>
+        <w:rPr/>
+      </w:pPr>
+      <w:bookmarkStart w:colFirst="0" w:colLast="0" w:name="_3lkvvuqz1mdo" w:id="22"/>
+      <w:bookmarkEnd w:id="22"/>
+      <w:r>
+        <w:rPr>
+          <w:rtl w:val="0"/>
+        </w:rPr>
+        <w:t xml:space="preserve">Great if We Can Get It (#3)</w:t>
+      </w:r>
+    </w:p>
+    <w:p>
+      <w:pPr>
+        <w:numPr>
+          <w:ilvl w:val="0"/>
+          <w:numId w:val="5"/>
+        </w:numPr>
+        <w:ind w:left="720" w:hanging="360"/>
+        <w:contextualSpacing w:val="1"/>
+        <w:rPr/>
+      </w:pPr>
+      <w:r>
+        <w:rPr>
+          <w:rtl w:val="0"/>
+        </w:rPr>
+        <w:t xml:space="preserve">Surveys // research // background on what others might want to see on the website (If design completed) </w:t>
+      </w:r>
+    </w:p>
+    <w:p>
+      <w:pPr>
+        <w:pStyle w:val="Heading2"/>
+        <w:contextualSpacing w:val="0"/>
+        <w:rPr/>
+      </w:pPr>
+      <w:bookmarkStart w:colFirst="0" w:colLast="0" w:name="_azj2y24gtfm6" w:id="23"/>
+      <w:bookmarkEnd w:id="23"/>
+      <w:r>
+        <w:rPr>
+          <w:sz w:val="28"/>
+          <w:szCs w:val="28"/>
+          <w:rtl w:val="0"/>
+        </w:rPr>
+        <w:t xml:space="preserve">NON-FUNCTIONAL REQUIREMENTS</w:t>
       </w:r>
       <w:r>
         <w:rPr>
@@ -3346,7 +3041,41 @@
         <w:rPr>
           <w:rtl w:val="0"/>
         </w:rPr>
-        <w:t xml:space="preserve">Fix the search bar</w:t>
+        <w:t xml:space="preserve">Accessibility</w:t>
+      </w:r>
+    </w:p>
+    <w:p>
+      <w:pPr>
+        <w:numPr>
+          <w:ilvl w:val="1"/>
+          <w:numId w:val="3"/>
+        </w:numPr>
+        <w:ind w:left="1440" w:hanging="360"/>
+        <w:contextualSpacing w:val="1"/>
+        <w:rPr/>
+      </w:pPr>
+      <w:r>
+        <w:rPr>
+          <w:rtl w:val="0"/>
+        </w:rPr>
+        <w:t xml:space="preserve">Make sure the website is ok for color-blind folks</w:t>
+      </w:r>
+    </w:p>
+    <w:p>
+      <w:pPr>
+        <w:numPr>
+          <w:ilvl w:val="1"/>
+          <w:numId w:val="3"/>
+        </w:numPr>
+        <w:ind w:left="1440" w:hanging="360"/>
+        <w:contextualSpacing w:val="1"/>
+        <w:rPr/>
+      </w:pPr>
+      <w:r>
+        <w:rPr>
+          <w:rtl w:val="0"/>
+        </w:rPr>
+        <w:t xml:space="preserve">Videos have subtitle option</w:t>
       </w:r>
     </w:p>
     <w:p>
@@ -3363,7 +3092,58 @@
         <w:rPr>
           <w:rtl w:val="0"/>
         </w:rPr>
-        <w:t xml:space="preserve">Update faculty directory</w:t>
+        <w:t xml:space="preserve">Usability</w:t>
+      </w:r>
+    </w:p>
+    <w:p>
+      <w:pPr>
+        <w:numPr>
+          <w:ilvl w:val="1"/>
+          <w:numId w:val="3"/>
+        </w:numPr>
+        <w:ind w:left="1440" w:hanging="360"/>
+        <w:contextualSpacing w:val="1"/>
+        <w:rPr/>
+      </w:pPr>
+      <w:r>
+        <w:rPr>
+          <w:rtl w:val="0"/>
+        </w:rPr>
+        <w:t xml:space="preserve">The user should be able to navigate through the website using multiple devices, such as a laptop, a tablet, or a smartphone.</w:t>
+      </w:r>
+    </w:p>
+    <w:p>
+      <w:pPr>
+        <w:numPr>
+          <w:ilvl w:val="1"/>
+          <w:numId w:val="3"/>
+        </w:numPr>
+        <w:ind w:left="1440" w:hanging="360"/>
+        <w:contextualSpacing w:val="1"/>
+        <w:rPr/>
+      </w:pPr>
+      <w:r>
+        <w:rPr>
+          <w:rtl w:val="0"/>
+        </w:rPr>
+        <w:t xml:space="preserve">Intuitive to use and easy to learn</w:t>
+      </w:r>
+    </w:p>
+    <w:p>
+      <w:pPr>
+        <w:numPr>
+          <w:ilvl w:val="1"/>
+          <w:numId w:val="3"/>
+        </w:numPr>
+        <w:ind w:left="1440" w:hanging="360"/>
+        <w:contextualSpacing w:val="1"/>
+        <w:rPr/>
+      </w:pPr>
+      <w:r>
+        <w:rPr>
+          <w:rtl w:val="0"/>
+        </w:rPr>
+        <w:t xml:space="preserve">Easy to navigate</w:t>
       </w:r>
     </w:p>
     <w:p>
@@ -3380,36 +3160,101 @@
         <w:rPr>
           <w:rtl w:val="0"/>
         </w:rPr>
-        <w:t xml:space="preserve">Have information dynamically updated</w:t>
-      </w:r>
-    </w:p>
-    <w:p>
-      <w:pPr>
-        <w:contextualSpacing w:val="0"/>
-        <w:rPr>
-          <w:b w:val="1"/>
-          <w:u w:val="single"/>
-        </w:rPr>
-      </w:pPr>
-      <w:r>
-        <w:rPr>
-          <w:rtl w:val="0"/>
-        </w:rPr>
-      </w:r>
-    </w:p>
-    <w:p>
-      <w:pPr>
-        <w:pStyle w:val="Heading3"/>
-        <w:contextualSpacing w:val="0"/>
-        <w:rPr/>
-      </w:pPr>
-      <w:bookmarkStart w:colFirst="0" w:colLast="0" w:name="_3lkvvuqz1mdo" w:id="19"/>
-      <w:bookmarkEnd w:id="19"/>
-      <w:r>
-        <w:rPr>
-          <w:rtl w:val="0"/>
-        </w:rPr>
-        <w:t xml:space="preserve">Great if We Can Get It (#3)</w:t>
+        <w:t xml:space="preserve">Maintainability</w:t>
+      </w:r>
+    </w:p>
+    <w:p>
+      <w:pPr>
+        <w:numPr>
+          <w:ilvl w:val="1"/>
+          <w:numId w:val="3"/>
+        </w:numPr>
+        <w:ind w:left="1440" w:hanging="360"/>
+        <w:contextualSpacing w:val="1"/>
+        <w:rPr/>
+      </w:pPr>
+      <w:r>
+        <w:rPr>
+          <w:rtl w:val="0"/>
+        </w:rPr>
+        <w:t xml:space="preserve">Easy to maintain -- A staff member with no web design or coding experience should be able to make changes to the website.</w:t>
+      </w:r>
+    </w:p>
+    <w:p>
+      <w:pPr>
+        <w:numPr>
+          <w:ilvl w:val="0"/>
+          <w:numId w:val="3"/>
+        </w:numPr>
+        <w:ind w:left="720" w:hanging="360"/>
+        <w:contextualSpacing w:val="1"/>
+        <w:rPr/>
+      </w:pPr>
+      <w:r>
+        <w:rPr>
+          <w:rtl w:val="0"/>
+        </w:rPr>
+        <w:t xml:space="preserve">Scalability</w:t>
+      </w:r>
+    </w:p>
+    <w:p>
+      <w:pPr>
+        <w:numPr>
+          <w:ilvl w:val="0"/>
+          <w:numId w:val="3"/>
+        </w:numPr>
+        <w:ind w:left="720" w:hanging="360"/>
+        <w:contextualSpacing w:val="1"/>
+        <w:rPr/>
+      </w:pPr>
+      <w:r>
+        <w:rPr>
+          <w:rtl w:val="0"/>
+        </w:rPr>
+        <w:t xml:space="preserve">Security</w:t>
+      </w:r>
+    </w:p>
+    <w:p>
+      <w:pPr>
+        <w:numPr>
+          <w:ilvl w:val="0"/>
+          <w:numId w:val="3"/>
+        </w:numPr>
+        <w:ind w:left="720" w:hanging="360"/>
+        <w:contextualSpacing w:val="1"/>
+        <w:rPr/>
+      </w:pPr>
+      <w:r>
+        <w:rPr>
+          <w:rtl w:val="0"/>
+        </w:rPr>
+        <w:t xml:space="preserve">Extensibility</w:t>
+      </w:r>
+    </w:p>
+    <w:p>
+      <w:pPr>
+        <w:contextualSpacing w:val="0"/>
+        <w:rPr/>
+      </w:pPr>
+      <w:r>
+        <w:rPr>
+          <w:rtl w:val="0"/>
+        </w:rPr>
+      </w:r>
+    </w:p>
+    <w:p>
+      <w:pPr>
+        <w:pStyle w:val="Heading1"/>
+        <w:contextualSpacing w:val="0"/>
+        <w:rPr/>
+      </w:pPr>
+      <w:bookmarkStart w:colFirst="0" w:colLast="0" w:name="_b9vrqel9var4" w:id="24"/>
+      <w:bookmarkEnd w:id="24"/>
+      <w:r>
+        <w:rPr>
+          <w:rtl w:val="0"/>
+        </w:rPr>
+        <w:t xml:space="preserve">USER STORIES</w:t>
       </w:r>
     </w:p>
     <w:p>
@@ -3420,272 +3265,221 @@
         </w:numPr>
         <w:ind w:left="720" w:hanging="360"/>
         <w:contextualSpacing w:val="1"/>
-        <w:rPr/>
-      </w:pPr>
-      <w:r>
-        <w:rPr>
-          <w:rtl w:val="0"/>
-        </w:rPr>
-        <w:t xml:space="preserve">Surveys // research // background on what others might want to see on the website?? (If design completed) </w:t>
-      </w:r>
-    </w:p>
-    <w:p>
-      <w:pPr>
-        <w:contextualSpacing w:val="0"/>
-        <w:rPr/>
-      </w:pPr>
-      <w:r>
-        <w:rPr>
-          <w:rtl w:val="0"/>
-        </w:rPr>
-      </w:r>
-    </w:p>
-    <w:p>
-      <w:pPr>
-        <w:contextualSpacing w:val="0"/>
-        <w:rPr>
-          <w:b w:val="1"/>
-        </w:rPr>
-      </w:pPr>
-      <w:r>
-        <w:rPr>
-          <w:rtl w:val="0"/>
-        </w:rPr>
-      </w:r>
-    </w:p>
-    <w:p>
-      <w:pPr>
-        <w:pStyle w:val="Heading2"/>
-        <w:contextualSpacing w:val="0"/>
-        <w:rPr>
-          <w:sz w:val="28"/>
-          <w:szCs w:val="28"/>
-        </w:rPr>
-      </w:pPr>
-      <w:bookmarkStart w:colFirst="0" w:colLast="0" w:name="_azj2y24gtfm6" w:id="20"/>
-      <w:bookmarkEnd w:id="20"/>
-      <w:r>
-        <w:rPr>
-          <w:sz w:val="28"/>
-          <w:szCs w:val="28"/>
-          <w:rtl w:val="0"/>
-        </w:rPr>
-        <w:t xml:space="preserve">NON-FUNCTIONAL REQUIREMENTS</w:t>
-      </w:r>
-    </w:p>
-    <w:p>
-      <w:pPr>
-        <w:contextualSpacing w:val="0"/>
-        <w:rPr/>
-      </w:pPr>
-      <w:r>
-        <w:rPr>
-          <w:rtl w:val="0"/>
-        </w:rPr>
+        <w:rPr>
+          <w:u w:val="none"/>
+        </w:rPr>
+      </w:pPr>
+      <w:r>
+        <w:rPr>
+          <w:rtl w:val="0"/>
+        </w:rPr>
+        <w:t xml:space="preserve">As an undergraduate student, I want to look up classes being offered during the academic year so that I can plan out my classes for the year.</w:t>
       </w:r>
     </w:p>
     <w:p>
       <w:pPr>
         <w:numPr>
           <w:ilvl w:val="0"/>
-          <w:numId w:val="4"/>
+          <w:numId w:val="6"/>
         </w:numPr>
         <w:ind w:left="720" w:hanging="360"/>
         <w:contextualSpacing w:val="1"/>
-        <w:rPr/>
-      </w:pPr>
-      <w:r>
-        <w:rPr>
-          <w:rtl w:val="0"/>
-        </w:rPr>
-        <w:t xml:space="preserve">Accessibility</w:t>
-      </w:r>
-    </w:p>
-    <w:p>
-      <w:pPr>
-        <w:numPr>
-          <w:ilvl w:val="1"/>
-          <w:numId w:val="4"/>
-        </w:numPr>
-        <w:ind w:left="1440" w:hanging="360"/>
-        <w:contextualSpacing w:val="1"/>
-        <w:rPr/>
-      </w:pPr>
-      <w:r>
-        <w:rPr>
-          <w:rtl w:val="0"/>
-        </w:rPr>
-        <w:t xml:space="preserve">Make sure the website is ok for color-blind folks</w:t>
-      </w:r>
-    </w:p>
-    <w:p>
-      <w:pPr>
-        <w:numPr>
-          <w:ilvl w:val="1"/>
-          <w:numId w:val="4"/>
-        </w:numPr>
-        <w:ind w:left="1440" w:hanging="360"/>
-        <w:contextualSpacing w:val="1"/>
-        <w:rPr/>
-      </w:pPr>
-      <w:r>
-        <w:rPr>
-          <w:rtl w:val="0"/>
-        </w:rPr>
-        <w:t xml:space="preserve">Videos have subtitle option</w:t>
+        <w:rPr>
+          <w:u w:val="none"/>
+        </w:rPr>
+      </w:pPr>
+      <w:r>
+        <w:rPr>
+          <w:rtl w:val="0"/>
+        </w:rPr>
+        <w:t xml:space="preserve">As an undergraduate student, I want to figure out how to get advising on classes and my future career path so that I can make sure I graduate and meet my career goals.</w:t>
       </w:r>
     </w:p>
     <w:p>
       <w:pPr>
         <w:numPr>
           <w:ilvl w:val="0"/>
-          <w:numId w:val="4"/>
+          <w:numId w:val="6"/>
         </w:numPr>
         <w:ind w:left="720" w:hanging="360"/>
         <w:contextualSpacing w:val="1"/>
-        <w:rPr/>
-      </w:pPr>
-      <w:r>
-        <w:rPr>
-          <w:rtl w:val="0"/>
-        </w:rPr>
-        <w:t xml:space="preserve">Usability</w:t>
-      </w:r>
-    </w:p>
-    <w:p>
-      <w:pPr>
-        <w:numPr>
-          <w:ilvl w:val="1"/>
-          <w:numId w:val="4"/>
-        </w:numPr>
-        <w:ind w:left="1440" w:hanging="360"/>
-        <w:contextualSpacing w:val="1"/>
-        <w:rPr/>
-      </w:pPr>
-      <w:r>
-        <w:rPr>
-          <w:rtl w:val="0"/>
-        </w:rPr>
-        <w:t xml:space="preserve">The user should be able to navigate through the website using multiple devices, such as a laptop, a tablet, or a smartphone.</w:t>
-      </w:r>
-    </w:p>
-    <w:p>
-      <w:pPr>
-        <w:numPr>
-          <w:ilvl w:val="1"/>
-          <w:numId w:val="4"/>
-        </w:numPr>
-        <w:ind w:left="1440" w:hanging="360"/>
-        <w:contextualSpacing w:val="1"/>
-        <w:rPr/>
-      </w:pPr>
-      <w:r>
-        <w:rPr>
-          <w:rtl w:val="0"/>
-        </w:rPr>
-        <w:t xml:space="preserve">Intuitive to use and easy to learn</w:t>
-      </w:r>
-    </w:p>
-    <w:p>
-      <w:pPr>
-        <w:numPr>
-          <w:ilvl w:val="1"/>
-          <w:numId w:val="4"/>
-        </w:numPr>
-        <w:ind w:left="1440" w:hanging="360"/>
-        <w:contextualSpacing w:val="1"/>
-        <w:rPr/>
-      </w:pPr>
-      <w:r>
-        <w:rPr>
-          <w:rtl w:val="0"/>
-        </w:rPr>
-        <w:t xml:space="preserve">Easy to navigate</w:t>
+        <w:rPr>
+          <w:u w:val="none"/>
+        </w:rPr>
+      </w:pPr>
+      <w:r>
+        <w:rPr>
+          <w:rtl w:val="0"/>
+        </w:rPr>
+        <w:t xml:space="preserve">As a project sponsor, I want to look up research projects so that I sponsor a project with students.</w:t>
       </w:r>
     </w:p>
     <w:p>
       <w:pPr>
         <w:numPr>
           <w:ilvl w:val="0"/>
-          <w:numId w:val="4"/>
+          <w:numId w:val="6"/>
         </w:numPr>
         <w:ind w:left="720" w:hanging="360"/>
         <w:contextualSpacing w:val="1"/>
-        <w:rPr/>
-      </w:pPr>
-      <w:r>
-        <w:rPr>
-          <w:rtl w:val="0"/>
-        </w:rPr>
-        <w:t xml:space="preserve">Maintainability</w:t>
-      </w:r>
-    </w:p>
-    <w:p>
-      <w:pPr>
-        <w:numPr>
-          <w:ilvl w:val="1"/>
-          <w:numId w:val="4"/>
-        </w:numPr>
-        <w:ind w:left="1440" w:hanging="360"/>
-        <w:contextualSpacing w:val="1"/>
-        <w:rPr/>
-      </w:pPr>
-      <w:r>
-        <w:rPr>
-          <w:rtl w:val="0"/>
-        </w:rPr>
-        <w:t xml:space="preserve">Easy to maintain -- A staff member with no web design or coding experience should be able to make changes to the website.</w:t>
+        <w:rPr>
+          <w:u w:val="none"/>
+        </w:rPr>
+      </w:pPr>
+      <w:r>
+        <w:rPr>
+          <w:rtl w:val="0"/>
+        </w:rPr>
+        <w:t xml:space="preserve">As a graduate student, I want to look up different doctorate degrees being offered so that I can choose the right PhD program that matches my interests.</w:t>
       </w:r>
     </w:p>
     <w:p>
       <w:pPr>
         <w:numPr>
           <w:ilvl w:val="0"/>
-          <w:numId w:val="4"/>
+          <w:numId w:val="6"/>
         </w:numPr>
         <w:ind w:left="720" w:hanging="360"/>
         <w:contextualSpacing w:val="1"/>
-        <w:rPr/>
-      </w:pPr>
-      <w:r>
-        <w:rPr>
-          <w:rtl w:val="0"/>
-        </w:rPr>
-        <w:t xml:space="preserve">Scalability</w:t>
+        <w:rPr>
+          <w:u w:val="none"/>
+        </w:rPr>
+      </w:pPr>
+      <w:r>
+        <w:rPr>
+          <w:rtl w:val="0"/>
+        </w:rPr>
+        <w:t xml:space="preserve">As a graduate student, I want to search for possible internships and research opportunities so that I can gain more experience in my field of study.</w:t>
       </w:r>
     </w:p>
     <w:p>
       <w:pPr>
         <w:numPr>
           <w:ilvl w:val="0"/>
-          <w:numId w:val="4"/>
+          <w:numId w:val="6"/>
         </w:numPr>
         <w:ind w:left="720" w:hanging="360"/>
         <w:contextualSpacing w:val="1"/>
-        <w:rPr/>
-      </w:pPr>
-      <w:r>
-        <w:rPr>
-          <w:rtl w:val="0"/>
-        </w:rPr>
-        <w:t xml:space="preserve">Security</w:t>
+        <w:rPr>
+          <w:u w:val="none"/>
+        </w:rPr>
+      </w:pPr>
+      <w:r>
+        <w:rPr>
+          <w:rtl w:val="0"/>
+        </w:rPr>
+        <w:t xml:space="preserve">As an alumni, I want to look up how to give back to the school so that I can be more involved after graduation.</w:t>
       </w:r>
     </w:p>
     <w:p>
       <w:pPr>
         <w:numPr>
           <w:ilvl w:val="0"/>
-          <w:numId w:val="4"/>
+          <w:numId w:val="6"/>
         </w:numPr>
         <w:ind w:left="720" w:hanging="360"/>
         <w:contextualSpacing w:val="1"/>
-        <w:rPr/>
-      </w:pPr>
-      <w:r>
-        <w:rPr>
-          <w:rtl w:val="0"/>
-        </w:rPr>
-        <w:t xml:space="preserve">Extensibility</w:t>
+        <w:rPr>
+          <w:u w:val="none"/>
+        </w:rPr>
+      </w:pPr>
+      <w:r>
+        <w:rPr>
+          <w:rtl w:val="0"/>
+        </w:rPr>
+        <w:t xml:space="preserve">As an undergraduate student, I want to look up events such as upcoming career fairs, workshops, meetups, and technical talks, so that I can network with industry professionals and meet my career goals.</w:t>
+      </w:r>
+    </w:p>
+    <w:p>
+      <w:pPr>
+        <w:numPr>
+          <w:ilvl w:val="0"/>
+          <w:numId w:val="6"/>
+        </w:numPr>
+        <w:ind w:left="720" w:hanging="360"/>
+        <w:contextualSpacing w:val="1"/>
+        <w:rPr>
+          <w:u w:val="none"/>
+        </w:rPr>
+      </w:pPr>
+      <w:r>
+        <w:rPr>
+          <w:rtl w:val="0"/>
+        </w:rPr>
+        <w:t xml:space="preserve">As an undecided undergraduate student who isn’t sure of my field of study, I want to be able to easily look up and compare the course requirements of different majors.</w:t>
+      </w:r>
+    </w:p>
+    <w:p>
+      <w:pPr>
+        <w:numPr>
+          <w:ilvl w:val="0"/>
+          <w:numId w:val="6"/>
+        </w:numPr>
+        <w:ind w:left="720" w:hanging="360"/>
+        <w:contextualSpacing w:val="1"/>
+        <w:rPr>
+          <w:u w:val="none"/>
+        </w:rPr>
+      </w:pPr>
+      <w:r>
+        <w:rPr>
+          <w:rtl w:val="0"/>
+        </w:rPr>
+        <w:t xml:space="preserve">As a faculty member, I want to easily navigate through the ICS website so that I can maintain the faculty directory and make possible revisions.</w:t>
+      </w:r>
+    </w:p>
+    <w:p>
+      <w:pPr>
+        <w:numPr>
+          <w:ilvl w:val="0"/>
+          <w:numId w:val="6"/>
+        </w:numPr>
+        <w:ind w:left="720" w:hanging="360"/>
+        <w:contextualSpacing w:val="1"/>
+        <w:rPr>
+          <w:u w:val="none"/>
+        </w:rPr>
+      </w:pPr>
+      <w:r>
+        <w:rPr>
+          <w:rtl w:val="0"/>
+        </w:rPr>
+        <w:t xml:space="preserve">As an undergraduate student, I want to contact the ICS Student Affairs Office so that I can schedule an appointment with an academic counselor or go in for walk-in hours.</w:t>
+      </w:r>
+    </w:p>
+    <w:p>
+      <w:pPr>
+        <w:numPr>
+          <w:ilvl w:val="0"/>
+          <w:numId w:val="6"/>
+        </w:numPr>
+        <w:ind w:left="720" w:hanging="360"/>
+        <w:contextualSpacing w:val="1"/>
+        <w:rPr>
+          <w:u w:val="none"/>
+        </w:rPr>
+      </w:pPr>
+      <w:r>
+        <w:rPr>
+          <w:rtl w:val="0"/>
+        </w:rPr>
+        <w:t xml:space="preserve">As a prospective faculty member, I want to be able to look into faculty recruitment so that I can learn more about the school,its culture, and what it has to offer.</w:t>
+      </w:r>
+    </w:p>
+    <w:p>
+      <w:pPr>
+        <w:numPr>
+          <w:ilvl w:val="0"/>
+          <w:numId w:val="6"/>
+        </w:numPr>
+        <w:ind w:left="720" w:hanging="360"/>
+        <w:rPr/>
+      </w:pPr>
+      <w:r>
+        <w:rPr>
+          <w:rtl w:val="0"/>
+        </w:rPr>
+        <w:t xml:space="preserve">As an undergraduate Informatics student, I want to learn about the different fields and specializations and how I can apply what I’m learning in class, to the industry.</w:t>
       </w:r>
       <w:r>
         <w:rPr>
@@ -3694,7 +3488,7 @@
       </w:r>
     </w:p>
     <w:sectPr>
-      <w:headerReference r:id="rId10" w:type="default"/>
+      <w:headerReference r:id="rId14" w:type="default"/>
       <w:pgSz w:h="15840" w:w="12240"/>
       <w:pgMar w:bottom="1440" w:top="1440" w:left="1440" w:right="1440" w:header="0"/>
       <w:pgNumType w:start="1"/>
@@ -3708,8 +3502,16 @@
   <w:p>
     <w:pPr>
       <w:contextualSpacing w:val="0"/>
+      <w:jc w:val="right"/>
       <w:rPr/>
     </w:pPr>
+    <w:r>
+      <w:rPr/>
+      <w:fldChar w:fldCharType="begin"/>
+      <w:instrText xml:space="preserve">PAGE</w:instrText>
+      <w:fldChar w:fldCharType="separate"/>
+      <w:fldChar w:fldCharType="end"/>
+    </w:r>
     <w:r>
       <w:rPr>
         <w:rtl w:val="0"/>
@@ -4391,10 +4193,6 @@
         <w:ind w:left="720" w:hanging="360"/>
       </w:pPr>
       <w:rPr>
-        <w:rFonts w:ascii="Arial" w:cs="Arial" w:eastAsia="Arial" w:hAnsi="Arial"/>
-        <w:color w:val="2d3b45"/>
-        <w:sz w:val="24"/>
-        <w:szCs w:val="24"/>
         <w:u w:val="none"/>
       </w:rPr>
     </w:lvl>
@@ -4407,10 +4205,6 @@
         <w:ind w:left="1440" w:hanging="360"/>
       </w:pPr>
       <w:rPr>
-        <w:rFonts w:ascii="Arial" w:cs="Arial" w:eastAsia="Arial" w:hAnsi="Arial"/>
-        <w:color w:val="2d3b45"/>
-        <w:sz w:val="24"/>
-        <w:szCs w:val="24"/>
         <w:u w:val="none"/>
       </w:rPr>
     </w:lvl>
@@ -4423,352 +4217,6 @@
         <w:ind w:left="2160" w:hanging="360"/>
       </w:pPr>
       <w:rPr>
-        <w:u w:val="none"/>
-      </w:rPr>
-    </w:lvl>
-    <w:lvl w:ilvl="3">
-      <w:start w:val="1"/>
-      <w:numFmt w:val="bullet"/>
-      <w:lvlText w:val="●"/>
-      <w:lvlJc w:val="left"/>
-      <w:pPr>
-        <w:ind w:left="2880" w:hanging="360"/>
-      </w:pPr>
-      <w:rPr>
-        <w:u w:val="none"/>
-      </w:rPr>
-    </w:lvl>
-    <w:lvl w:ilvl="4">
-      <w:start w:val="1"/>
-      <w:numFmt w:val="bullet"/>
-      <w:lvlText w:val="○"/>
-      <w:lvlJc w:val="left"/>
-      <w:pPr>
-        <w:ind w:left="3600" w:hanging="360"/>
-      </w:pPr>
-      <w:rPr>
-        <w:u w:val="none"/>
-      </w:rPr>
-    </w:lvl>
-    <w:lvl w:ilvl="5">
-      <w:start w:val="1"/>
-      <w:numFmt w:val="bullet"/>
-      <w:lvlText w:val="■"/>
-      <w:lvlJc w:val="left"/>
-      <w:pPr>
-        <w:ind w:left="4320" w:hanging="360"/>
-      </w:pPr>
-      <w:rPr>
-        <w:u w:val="none"/>
-      </w:rPr>
-    </w:lvl>
-    <w:lvl w:ilvl="6">
-      <w:start w:val="1"/>
-      <w:numFmt w:val="bullet"/>
-      <w:lvlText w:val="●"/>
-      <w:lvlJc w:val="left"/>
-      <w:pPr>
-        <w:ind w:left="5040" w:hanging="360"/>
-      </w:pPr>
-      <w:rPr>
-        <w:u w:val="none"/>
-      </w:rPr>
-    </w:lvl>
-    <w:lvl w:ilvl="7">
-      <w:start w:val="1"/>
-      <w:numFmt w:val="bullet"/>
-      <w:lvlText w:val="○"/>
-      <w:lvlJc w:val="left"/>
-      <w:pPr>
-        <w:ind w:left="5760" w:hanging="360"/>
-      </w:pPr>
-      <w:rPr>
-        <w:u w:val="none"/>
-      </w:rPr>
-    </w:lvl>
-    <w:lvl w:ilvl="8">
-      <w:start w:val="1"/>
-      <w:numFmt w:val="bullet"/>
-      <w:lvlText w:val="■"/>
-      <w:lvlJc w:val="left"/>
-      <w:pPr>
-        <w:ind w:left="6480" w:hanging="360"/>
-      </w:pPr>
-      <w:rPr>
-        <w:u w:val="none"/>
-      </w:rPr>
-    </w:lvl>
-  </w:abstractNum>
-  <w:abstractNum w:abstractNumId="8">
-    <w:lvl w:ilvl="0">
-      <w:start w:val="1"/>
-      <w:numFmt w:val="bullet"/>
-      <w:lvlText w:val="●"/>
-      <w:lvlJc w:val="left"/>
-      <w:pPr>
-        <w:ind w:left="720" w:hanging="360"/>
-      </w:pPr>
-      <w:rPr>
-        <w:rFonts w:ascii="Arial" w:cs="Arial" w:eastAsia="Arial" w:hAnsi="Arial"/>
-        <w:color w:val="2d3b45"/>
-        <w:sz w:val="24"/>
-        <w:szCs w:val="24"/>
-        <w:u w:val="none"/>
-      </w:rPr>
-    </w:lvl>
-    <w:lvl w:ilvl="1">
-      <w:start w:val="1"/>
-      <w:numFmt w:val="bullet"/>
-      <w:lvlText w:val="○"/>
-      <w:lvlJc w:val="left"/>
-      <w:pPr>
-        <w:ind w:left="1440" w:hanging="360"/>
-      </w:pPr>
-      <w:rPr>
-        <w:u w:val="none"/>
-      </w:rPr>
-    </w:lvl>
-    <w:lvl w:ilvl="2">
-      <w:start w:val="1"/>
-      <w:numFmt w:val="bullet"/>
-      <w:lvlText w:val="■"/>
-      <w:lvlJc w:val="left"/>
-      <w:pPr>
-        <w:ind w:left="2160" w:hanging="360"/>
-      </w:pPr>
-      <w:rPr>
-        <w:u w:val="none"/>
-      </w:rPr>
-    </w:lvl>
-    <w:lvl w:ilvl="3">
-      <w:start w:val="1"/>
-      <w:numFmt w:val="bullet"/>
-      <w:lvlText w:val="●"/>
-      <w:lvlJc w:val="left"/>
-      <w:pPr>
-        <w:ind w:left="2880" w:hanging="360"/>
-      </w:pPr>
-      <w:rPr>
-        <w:u w:val="none"/>
-      </w:rPr>
-    </w:lvl>
-    <w:lvl w:ilvl="4">
-      <w:start w:val="1"/>
-      <w:numFmt w:val="bullet"/>
-      <w:lvlText w:val="○"/>
-      <w:lvlJc w:val="left"/>
-      <w:pPr>
-        <w:ind w:left="3600" w:hanging="360"/>
-      </w:pPr>
-      <w:rPr>
-        <w:u w:val="none"/>
-      </w:rPr>
-    </w:lvl>
-    <w:lvl w:ilvl="5">
-      <w:start w:val="1"/>
-      <w:numFmt w:val="bullet"/>
-      <w:lvlText w:val="■"/>
-      <w:lvlJc w:val="left"/>
-      <w:pPr>
-        <w:ind w:left="4320" w:hanging="360"/>
-      </w:pPr>
-      <w:rPr>
-        <w:u w:val="none"/>
-      </w:rPr>
-    </w:lvl>
-    <w:lvl w:ilvl="6">
-      <w:start w:val="1"/>
-      <w:numFmt w:val="bullet"/>
-      <w:lvlText w:val="●"/>
-      <w:lvlJc w:val="left"/>
-      <w:pPr>
-        <w:ind w:left="5040" w:hanging="360"/>
-      </w:pPr>
-      <w:rPr>
-        <w:u w:val="none"/>
-      </w:rPr>
-    </w:lvl>
-    <w:lvl w:ilvl="7">
-      <w:start w:val="1"/>
-      <w:numFmt w:val="bullet"/>
-      <w:lvlText w:val="○"/>
-      <w:lvlJc w:val="left"/>
-      <w:pPr>
-        <w:ind w:left="5760" w:hanging="360"/>
-      </w:pPr>
-      <w:rPr>
-        <w:u w:val="none"/>
-      </w:rPr>
-    </w:lvl>
-    <w:lvl w:ilvl="8">
-      <w:start w:val="1"/>
-      <w:numFmt w:val="bullet"/>
-      <w:lvlText w:val="■"/>
-      <w:lvlJc w:val="left"/>
-      <w:pPr>
-        <w:ind w:left="6480" w:hanging="360"/>
-      </w:pPr>
-      <w:rPr>
-        <w:u w:val="none"/>
-      </w:rPr>
-    </w:lvl>
-  </w:abstractNum>
-  <w:abstractNum w:abstractNumId="9">
-    <w:lvl w:ilvl="0">
-      <w:start w:val="1"/>
-      <w:numFmt w:val="bullet"/>
-      <w:lvlText w:val="●"/>
-      <w:lvlJc w:val="left"/>
-      <w:pPr>
-        <w:ind w:left="720" w:hanging="360"/>
-      </w:pPr>
-      <w:rPr>
-        <w:u w:val="none"/>
-      </w:rPr>
-    </w:lvl>
-    <w:lvl w:ilvl="1">
-      <w:start w:val="1"/>
-      <w:numFmt w:val="bullet"/>
-      <w:lvlText w:val="○"/>
-      <w:lvlJc w:val="left"/>
-      <w:pPr>
-        <w:ind w:left="1440" w:hanging="360"/>
-      </w:pPr>
-      <w:rPr>
-        <w:u w:val="none"/>
-      </w:rPr>
-    </w:lvl>
-    <w:lvl w:ilvl="2">
-      <w:start w:val="1"/>
-      <w:numFmt w:val="bullet"/>
-      <w:lvlText w:val="■"/>
-      <w:lvlJc w:val="left"/>
-      <w:pPr>
-        <w:ind w:left="2160" w:hanging="360"/>
-      </w:pPr>
-      <w:rPr>
-        <w:u w:val="none"/>
-      </w:rPr>
-    </w:lvl>
-    <w:lvl w:ilvl="3">
-      <w:start w:val="1"/>
-      <w:numFmt w:val="bullet"/>
-      <w:lvlText w:val="●"/>
-      <w:lvlJc w:val="left"/>
-      <w:pPr>
-        <w:ind w:left="2880" w:hanging="360"/>
-      </w:pPr>
-      <w:rPr>
-        <w:u w:val="none"/>
-      </w:rPr>
-    </w:lvl>
-    <w:lvl w:ilvl="4">
-      <w:start w:val="1"/>
-      <w:numFmt w:val="bullet"/>
-      <w:lvlText w:val="○"/>
-      <w:lvlJc w:val="left"/>
-      <w:pPr>
-        <w:ind w:left="3600" w:hanging="360"/>
-      </w:pPr>
-      <w:rPr>
-        <w:u w:val="none"/>
-      </w:rPr>
-    </w:lvl>
-    <w:lvl w:ilvl="5">
-      <w:start w:val="1"/>
-      <w:numFmt w:val="bullet"/>
-      <w:lvlText w:val="■"/>
-      <w:lvlJc w:val="left"/>
-      <w:pPr>
-        <w:ind w:left="4320" w:hanging="360"/>
-      </w:pPr>
-      <w:rPr>
-        <w:u w:val="none"/>
-      </w:rPr>
-    </w:lvl>
-    <w:lvl w:ilvl="6">
-      <w:start w:val="1"/>
-      <w:numFmt w:val="bullet"/>
-      <w:lvlText w:val="●"/>
-      <w:lvlJc w:val="left"/>
-      <w:pPr>
-        <w:ind w:left="5040" w:hanging="360"/>
-      </w:pPr>
-      <w:rPr>
-        <w:u w:val="none"/>
-      </w:rPr>
-    </w:lvl>
-    <w:lvl w:ilvl="7">
-      <w:start w:val="1"/>
-      <w:numFmt w:val="bullet"/>
-      <w:lvlText w:val="○"/>
-      <w:lvlJc w:val="left"/>
-      <w:pPr>
-        <w:ind w:left="5760" w:hanging="360"/>
-      </w:pPr>
-      <w:rPr>
-        <w:u w:val="none"/>
-      </w:rPr>
-    </w:lvl>
-    <w:lvl w:ilvl="8">
-      <w:start w:val="1"/>
-      <w:numFmt w:val="bullet"/>
-      <w:lvlText w:val="■"/>
-      <w:lvlJc w:val="left"/>
-      <w:pPr>
-        <w:ind w:left="6480" w:hanging="360"/>
-      </w:pPr>
-      <w:rPr>
-        <w:u w:val="none"/>
-      </w:rPr>
-    </w:lvl>
-  </w:abstractNum>
-  <w:abstractNum w:abstractNumId="10">
-    <w:lvl w:ilvl="0">
-      <w:start w:val="1"/>
-      <w:numFmt w:val="bullet"/>
-      <w:lvlText w:val="●"/>
-      <w:lvlJc w:val="left"/>
-      <w:pPr>
-        <w:ind w:left="720" w:hanging="360"/>
-      </w:pPr>
-      <w:rPr>
-        <w:rFonts w:ascii="Arial" w:cs="Arial" w:eastAsia="Arial" w:hAnsi="Arial"/>
-        <w:color w:val="2d3b45"/>
-        <w:sz w:val="24"/>
-        <w:szCs w:val="24"/>
-        <w:u w:val="none"/>
-      </w:rPr>
-    </w:lvl>
-    <w:lvl w:ilvl="1">
-      <w:start w:val="1"/>
-      <w:numFmt w:val="bullet"/>
-      <w:lvlText w:val="○"/>
-      <w:lvlJc w:val="left"/>
-      <w:pPr>
-        <w:ind w:left="1440" w:hanging="360"/>
-      </w:pPr>
-      <w:rPr>
-        <w:rFonts w:ascii="Arial" w:cs="Arial" w:eastAsia="Arial" w:hAnsi="Arial"/>
-        <w:color w:val="2d3b45"/>
-        <w:sz w:val="24"/>
-        <w:szCs w:val="24"/>
-        <w:u w:val="none"/>
-      </w:rPr>
-    </w:lvl>
-    <w:lvl w:ilvl="2">
-      <w:start w:val="1"/>
-      <w:numFmt w:val="bullet"/>
-      <w:lvlText w:val="■"/>
-      <w:lvlJc w:val="left"/>
-      <w:pPr>
-        <w:ind w:left="2160" w:hanging="360"/>
-      </w:pPr>
-      <w:rPr>
-        <w:rFonts w:ascii="Arial" w:cs="Arial" w:eastAsia="Arial" w:hAnsi="Arial"/>
-        <w:color w:val="2d3b45"/>
-        <w:sz w:val="24"/>
-        <w:szCs w:val="24"/>
         <w:u w:val="none"/>
       </w:rPr>
     </w:lvl>
@@ -4865,15 +4313,6 @@
   </w:num>
   <w:num w:numId="7">
     <w:abstractNumId w:val="7"/>
-  </w:num>
-  <w:num w:numId="8">
-    <w:abstractNumId w:val="8"/>
-  </w:num>
-  <w:num w:numId="9">
-    <w:abstractNumId w:val="9"/>
-  </w:num>
-  <w:num w:numId="10">
-    <w:abstractNumId w:val="10"/>
   </w:num>
 </w:numbering>
 </file>

</xml_diff>